<commit_message>
Updated Report and JMeter
</commit_message>
<xml_diff>
--- a/Report/Project_Report.docx
+++ b/Report/Project_Report.docx
@@ -4133,13 +4133,13 @@
           <w:r>
             <w:fldChar w:fldCharType="separate"/>
           </w:r>
-          <w:hyperlink w:anchor="_Toc499909953" w:history="1">
+          <w:hyperlink w:anchor="_Toc500038198" w:history="1">
             <w:r>
               <w:rPr>
                 <w:rStyle w:val="Hyperlink"/>
                 <w:noProof/>
               </w:rPr>
-              <w:t>CONTRIBUTION</w:t>
+              <w:t>ABOUT</w:t>
             </w:r>
             <w:r>
               <w:rPr>
@@ -4160,7 +4160,77 @@
                 <w:noProof/>
                 <w:webHidden/>
               </w:rPr>
-              <w:instrText xml:space="preserve"> PAGEREF _Toc499909953 \h </w:instrText>
+              <w:instrText xml:space="preserve"> PAGEREF _Toc500038198 \h </w:instrText>
+            </w:r>
+            <w:r>
+              <w:rPr>
+                <w:noProof/>
+                <w:webHidden/>
+              </w:rPr>
+            </w:r>
+            <w:r>
+              <w:rPr>
+                <w:noProof/>
+                <w:webHidden/>
+              </w:rPr>
+              <w:fldChar w:fldCharType="separate"/>
+            </w:r>
+            <w:r>
+              <w:rPr>
+                <w:noProof/>
+                <w:webHidden/>
+              </w:rPr>
+              <w:t>2</w:t>
+            </w:r>
+            <w:r>
+              <w:rPr>
+                <w:noProof/>
+                <w:webHidden/>
+              </w:rPr>
+              <w:fldChar w:fldCharType="end"/>
+            </w:r>
+          </w:hyperlink>
+        </w:p>
+        <w:p>
+          <w:pPr>
+            <w:pStyle w:val="TOC2"/>
+            <w:tabs>
+              <w:tab w:val="right" w:leader="dot" w:pos="9350"/>
+            </w:tabs>
+            <w:rPr>
+              <w:noProof/>
+              <w:sz w:val="22"/>
+              <w:szCs w:val="22"/>
+            </w:rPr>
+          </w:pPr>
+          <w:hyperlink w:anchor="_Toc500038199" w:history="1">
+            <w:r>
+              <w:rPr>
+                <w:rStyle w:val="Hyperlink"/>
+                <w:noProof/>
+              </w:rPr>
+              <w:t>KAYAK</w:t>
+            </w:r>
+            <w:r>
+              <w:rPr>
+                <w:noProof/>
+                <w:webHidden/>
+              </w:rPr>
+              <w:tab/>
+            </w:r>
+            <w:r>
+              <w:rPr>
+                <w:noProof/>
+                <w:webHidden/>
+              </w:rPr>
+              <w:fldChar w:fldCharType="begin"/>
+            </w:r>
+            <w:r>
+              <w:rPr>
+                <w:noProof/>
+                <w:webHidden/>
+              </w:rPr>
+              <w:instrText xml:space="preserve"> PAGEREF _Toc500038199 \h </w:instrText>
             </w:r>
             <w:r>
               <w:rPr>
@@ -4203,12 +4273,82 @@
               <w:szCs w:val="22"/>
             </w:rPr>
           </w:pPr>
-          <w:hyperlink w:anchor="_Toc499909954" w:history="1">
+          <w:hyperlink w:anchor="_Toc500038200" w:history="1">
             <w:r>
               <w:rPr>
                 <w:rStyle w:val="Hyperlink"/>
                 <w:noProof/>
               </w:rPr>
+              <w:t>CONTRIBUTION</w:t>
+            </w:r>
+            <w:r>
+              <w:rPr>
+                <w:noProof/>
+                <w:webHidden/>
+              </w:rPr>
+              <w:tab/>
+            </w:r>
+            <w:r>
+              <w:rPr>
+                <w:noProof/>
+                <w:webHidden/>
+              </w:rPr>
+              <w:fldChar w:fldCharType="begin"/>
+            </w:r>
+            <w:r>
+              <w:rPr>
+                <w:noProof/>
+                <w:webHidden/>
+              </w:rPr>
+              <w:instrText xml:space="preserve"> PAGEREF _Toc500038200 \h </w:instrText>
+            </w:r>
+            <w:r>
+              <w:rPr>
+                <w:noProof/>
+                <w:webHidden/>
+              </w:rPr>
+            </w:r>
+            <w:r>
+              <w:rPr>
+                <w:noProof/>
+                <w:webHidden/>
+              </w:rPr>
+              <w:fldChar w:fldCharType="separate"/>
+            </w:r>
+            <w:r>
+              <w:rPr>
+                <w:noProof/>
+                <w:webHidden/>
+              </w:rPr>
+              <w:t>3</w:t>
+            </w:r>
+            <w:r>
+              <w:rPr>
+                <w:noProof/>
+                <w:webHidden/>
+              </w:rPr>
+              <w:fldChar w:fldCharType="end"/>
+            </w:r>
+          </w:hyperlink>
+        </w:p>
+        <w:p>
+          <w:pPr>
+            <w:pStyle w:val="TOC1"/>
+            <w:tabs>
+              <w:tab w:val="right" w:leader="dot" w:pos="9350"/>
+            </w:tabs>
+            <w:rPr>
+              <w:noProof/>
+              <w:sz w:val="22"/>
+              <w:szCs w:val="22"/>
+            </w:rPr>
+          </w:pPr>
+          <w:hyperlink w:anchor="_Toc500038201" w:history="1">
+            <w:r>
+              <w:rPr>
+                <w:rStyle w:val="Hyperlink"/>
+                <w:noProof/>
+              </w:rPr>
               <w:t>ABOUT THE PROJECT</w:t>
             </w:r>
             <w:r>
@@ -4230,7 +4370,7 @@
                 <w:noProof/>
                 <w:webHidden/>
               </w:rPr>
-              <w:instrText xml:space="preserve"> PAGEREF _Toc499909954 \h </w:instrText>
+              <w:instrText xml:space="preserve"> PAGEREF _Toc500038201 \h </w:instrText>
             </w:r>
             <w:r>
               <w:rPr>
@@ -4250,7 +4390,7 @@
                 <w:noProof/>
                 <w:webHidden/>
               </w:rPr>
-              <w:t>3</w:t>
+              <w:t>4</w:t>
             </w:r>
             <w:r>
               <w:rPr>
@@ -4274,7 +4414,7 @@
               <w:szCs w:val="22"/>
             </w:rPr>
           </w:pPr>
-          <w:hyperlink w:anchor="_Toc499909955" w:history="1">
+          <w:hyperlink w:anchor="_Toc500038202" w:history="1">
             <w:r>
               <w:rPr>
                 <w:rStyle w:val="Hyperlink"/>
@@ -4316,7 +4456,7 @@
                 <w:noProof/>
                 <w:webHidden/>
               </w:rPr>
-              <w:instrText xml:space="preserve"> PAGEREF _Toc499909955 \h </w:instrText>
+              <w:instrText xml:space="preserve"> PAGEREF _Toc500038202 \h </w:instrText>
             </w:r>
             <w:r>
               <w:rPr>
@@ -4336,7 +4476,7 @@
                 <w:noProof/>
                 <w:webHidden/>
               </w:rPr>
-              <w:t>3</w:t>
+              <w:t>4</w:t>
             </w:r>
             <w:r>
               <w:rPr>
@@ -4360,7 +4500,7 @@
               <w:szCs w:val="22"/>
             </w:rPr>
           </w:pPr>
-          <w:hyperlink w:anchor="_Toc499909956" w:history="1">
+          <w:hyperlink w:anchor="_Toc500038203" w:history="1">
             <w:r>
               <w:rPr>
                 <w:rStyle w:val="Hyperlink"/>
@@ -4402,7 +4542,7 @@
                 <w:noProof/>
                 <w:webHidden/>
               </w:rPr>
-              <w:instrText xml:space="preserve"> PAGEREF _Toc499909956 \h </w:instrText>
+              <w:instrText xml:space="preserve"> PAGEREF _Toc500038203 \h </w:instrText>
             </w:r>
             <w:r>
               <w:rPr>
@@ -4422,7 +4562,7 @@
                 <w:noProof/>
                 <w:webHidden/>
               </w:rPr>
-              <w:t>3</w:t>
+              <w:t>5</w:t>
             </w:r>
             <w:r>
               <w:rPr>
@@ -4446,7 +4586,7 @@
               <w:szCs w:val="22"/>
             </w:rPr>
           </w:pPr>
-          <w:hyperlink w:anchor="_Toc499909957" w:history="1">
+          <w:hyperlink w:anchor="_Toc500038204" w:history="1">
             <w:r>
               <w:rPr>
                 <w:rStyle w:val="Hyperlink"/>
@@ -4488,7 +4628,7 @@
                 <w:noProof/>
                 <w:webHidden/>
               </w:rPr>
-              <w:instrText xml:space="preserve"> PAGEREF _Toc499909957 \h </w:instrText>
+              <w:instrText xml:space="preserve"> PAGEREF _Toc500038204 \h </w:instrText>
             </w:r>
             <w:r>
               <w:rPr>
@@ -4508,7 +4648,7 @@
                 <w:noProof/>
                 <w:webHidden/>
               </w:rPr>
-              <w:t>3</w:t>
+              <w:t>5</w:t>
             </w:r>
             <w:r>
               <w:rPr>
@@ -4531,7 +4671,7 @@
               <w:szCs w:val="22"/>
             </w:rPr>
           </w:pPr>
-          <w:hyperlink w:anchor="_Toc499909958" w:history="1">
+          <w:hyperlink w:anchor="_Toc500038205" w:history="1">
             <w:r>
               <w:rPr>
                 <w:rStyle w:val="Hyperlink"/>
@@ -4558,7 +4698,7 @@
                 <w:noProof/>
                 <w:webHidden/>
               </w:rPr>
-              <w:instrText xml:space="preserve"> PAGEREF _Toc499909958 \h </w:instrText>
+              <w:instrText xml:space="preserve"> PAGEREF _Toc500038205 \h </w:instrText>
             </w:r>
             <w:r>
               <w:rPr>
@@ -4578,7 +4718,217 @@
                 <w:noProof/>
                 <w:webHidden/>
               </w:rPr>
-              <w:t>4</w:t>
+              <w:t>7</w:t>
+            </w:r>
+            <w:r>
+              <w:rPr>
+                <w:noProof/>
+                <w:webHidden/>
+              </w:rPr>
+              <w:fldChar w:fldCharType="end"/>
+            </w:r>
+          </w:hyperlink>
+        </w:p>
+        <w:p>
+          <w:pPr>
+            <w:pStyle w:val="TOC2"/>
+            <w:tabs>
+              <w:tab w:val="right" w:leader="dot" w:pos="9350"/>
+            </w:tabs>
+            <w:rPr>
+              <w:noProof/>
+              <w:sz w:val="22"/>
+              <w:szCs w:val="22"/>
+            </w:rPr>
+          </w:pPr>
+          <w:hyperlink w:anchor="_Toc500038206" w:history="1">
+            <w:r>
+              <w:rPr>
+                <w:rStyle w:val="Hyperlink"/>
+                <w:noProof/>
+              </w:rPr>
+              <w:t>Admin Section</w:t>
+            </w:r>
+            <w:r>
+              <w:rPr>
+                <w:noProof/>
+                <w:webHidden/>
+              </w:rPr>
+              <w:tab/>
+            </w:r>
+            <w:r>
+              <w:rPr>
+                <w:noProof/>
+                <w:webHidden/>
+              </w:rPr>
+              <w:fldChar w:fldCharType="begin"/>
+            </w:r>
+            <w:r>
+              <w:rPr>
+                <w:noProof/>
+                <w:webHidden/>
+              </w:rPr>
+              <w:instrText xml:space="preserve"> PAGEREF _Toc500038206 \h </w:instrText>
+            </w:r>
+            <w:r>
+              <w:rPr>
+                <w:noProof/>
+                <w:webHidden/>
+              </w:rPr>
+            </w:r>
+            <w:r>
+              <w:rPr>
+                <w:noProof/>
+                <w:webHidden/>
+              </w:rPr>
+              <w:fldChar w:fldCharType="separate"/>
+            </w:r>
+            <w:r>
+              <w:rPr>
+                <w:noProof/>
+                <w:webHidden/>
+              </w:rPr>
+              <w:t>7</w:t>
+            </w:r>
+            <w:r>
+              <w:rPr>
+                <w:noProof/>
+                <w:webHidden/>
+              </w:rPr>
+              <w:fldChar w:fldCharType="end"/>
+            </w:r>
+          </w:hyperlink>
+        </w:p>
+        <w:p>
+          <w:pPr>
+            <w:pStyle w:val="TOC1"/>
+            <w:tabs>
+              <w:tab w:val="right" w:leader="dot" w:pos="9350"/>
+            </w:tabs>
+            <w:rPr>
+              <w:noProof/>
+              <w:sz w:val="22"/>
+              <w:szCs w:val="22"/>
+            </w:rPr>
+          </w:pPr>
+          <w:hyperlink w:anchor="_Toc500038207" w:history="1">
+            <w:r>
+              <w:rPr>
+                <w:rStyle w:val="Hyperlink"/>
+                <w:noProof/>
+              </w:rPr>
+              <w:t>CUSTOMER APPLICATION</w:t>
+            </w:r>
+            <w:r>
+              <w:rPr>
+                <w:noProof/>
+                <w:webHidden/>
+              </w:rPr>
+              <w:tab/>
+            </w:r>
+            <w:r>
+              <w:rPr>
+                <w:noProof/>
+                <w:webHidden/>
+              </w:rPr>
+              <w:fldChar w:fldCharType="begin"/>
+            </w:r>
+            <w:r>
+              <w:rPr>
+                <w:noProof/>
+                <w:webHidden/>
+              </w:rPr>
+              <w:instrText xml:space="preserve"> PAGEREF _Toc500038207 \h </w:instrText>
+            </w:r>
+            <w:r>
+              <w:rPr>
+                <w:noProof/>
+                <w:webHidden/>
+              </w:rPr>
+            </w:r>
+            <w:r>
+              <w:rPr>
+                <w:noProof/>
+                <w:webHidden/>
+              </w:rPr>
+              <w:fldChar w:fldCharType="separate"/>
+            </w:r>
+            <w:r>
+              <w:rPr>
+                <w:noProof/>
+                <w:webHidden/>
+              </w:rPr>
+              <w:t>10</w:t>
+            </w:r>
+            <w:r>
+              <w:rPr>
+                <w:noProof/>
+                <w:webHidden/>
+              </w:rPr>
+              <w:fldChar w:fldCharType="end"/>
+            </w:r>
+          </w:hyperlink>
+        </w:p>
+        <w:p>
+          <w:pPr>
+            <w:pStyle w:val="TOC1"/>
+            <w:tabs>
+              <w:tab w:val="right" w:leader="dot" w:pos="9350"/>
+            </w:tabs>
+            <w:rPr>
+              <w:noProof/>
+              <w:sz w:val="22"/>
+              <w:szCs w:val="22"/>
+            </w:rPr>
+          </w:pPr>
+          <w:hyperlink w:anchor="_Toc500038208" w:history="1">
+            <w:r>
+              <w:rPr>
+                <w:rStyle w:val="Hyperlink"/>
+                <w:noProof/>
+              </w:rPr>
+              <w:t>JMETER TESTING</w:t>
+            </w:r>
+            <w:r>
+              <w:rPr>
+                <w:noProof/>
+                <w:webHidden/>
+              </w:rPr>
+              <w:tab/>
+            </w:r>
+            <w:r>
+              <w:rPr>
+                <w:noProof/>
+                <w:webHidden/>
+              </w:rPr>
+              <w:fldChar w:fldCharType="begin"/>
+            </w:r>
+            <w:r>
+              <w:rPr>
+                <w:noProof/>
+                <w:webHidden/>
+              </w:rPr>
+              <w:instrText xml:space="preserve"> PAGEREF _Toc500038208 \h </w:instrText>
+            </w:r>
+            <w:r>
+              <w:rPr>
+                <w:noProof/>
+                <w:webHidden/>
+              </w:rPr>
+            </w:r>
+            <w:r>
+              <w:rPr>
+                <w:noProof/>
+                <w:webHidden/>
+              </w:rPr>
+              <w:fldChar w:fldCharType="separate"/>
+            </w:r>
+            <w:r>
+              <w:rPr>
+                <w:noProof/>
+                <w:webHidden/>
+              </w:rPr>
+              <w:t>11</w:t>
             </w:r>
             <w:r>
               <w:rPr>
@@ -4602,7 +4952,7 @@
               <w:szCs w:val="22"/>
             </w:rPr>
           </w:pPr>
-          <w:hyperlink w:anchor="_Toc499909959" w:history="1">
+          <w:hyperlink w:anchor="_Toc500038209" w:history="1">
             <w:r>
               <w:rPr>
                 <w:rStyle w:val="Hyperlink"/>
@@ -4623,7 +4973,7 @@
                 <w:rStyle w:val="Hyperlink"/>
                 <w:noProof/>
               </w:rPr>
-              <w:t>Admin Section</w:t>
+              <w:t>Listing</w:t>
             </w:r>
             <w:r>
               <w:rPr>
@@ -4644,7 +4994,7 @@
                 <w:noProof/>
                 <w:webHidden/>
               </w:rPr>
-              <w:instrText xml:space="preserve"> PAGEREF _Toc499909959 \h </w:instrText>
+              <w:instrText xml:space="preserve"> PAGEREF _Toc500038209 \h </w:instrText>
             </w:r>
             <w:r>
               <w:rPr>
@@ -4664,7 +5014,179 @@
                 <w:noProof/>
                 <w:webHidden/>
               </w:rPr>
-              <w:t>4</w:t>
+              <w:t>11</w:t>
+            </w:r>
+            <w:r>
+              <w:rPr>
+                <w:noProof/>
+                <w:webHidden/>
+              </w:rPr>
+              <w:fldChar w:fldCharType="end"/>
+            </w:r>
+          </w:hyperlink>
+        </w:p>
+        <w:p>
+          <w:pPr>
+            <w:pStyle w:val="TOC2"/>
+            <w:tabs>
+              <w:tab w:val="left" w:pos="660"/>
+              <w:tab w:val="right" w:leader="dot" w:pos="9350"/>
+            </w:tabs>
+            <w:rPr>
+              <w:noProof/>
+              <w:sz w:val="22"/>
+              <w:szCs w:val="22"/>
+            </w:rPr>
+          </w:pPr>
+          <w:hyperlink w:anchor="_Toc500038210" w:history="1">
+            <w:r>
+              <w:rPr>
+                <w:rStyle w:val="Hyperlink"/>
+                <w:noProof/>
+              </w:rPr>
+              <w:t>2.</w:t>
+            </w:r>
+            <w:r>
+              <w:rPr>
+                <w:noProof/>
+                <w:sz w:val="22"/>
+                <w:szCs w:val="22"/>
+              </w:rPr>
+              <w:tab/>
+            </w:r>
+            <w:r>
+              <w:rPr>
+                <w:rStyle w:val="Hyperlink"/>
+                <w:noProof/>
+              </w:rPr>
+              <w:t>User Registration</w:t>
+            </w:r>
+            <w:r>
+              <w:rPr>
+                <w:noProof/>
+                <w:webHidden/>
+              </w:rPr>
+              <w:tab/>
+            </w:r>
+            <w:r>
+              <w:rPr>
+                <w:noProof/>
+                <w:webHidden/>
+              </w:rPr>
+              <w:fldChar w:fldCharType="begin"/>
+            </w:r>
+            <w:r>
+              <w:rPr>
+                <w:noProof/>
+                <w:webHidden/>
+              </w:rPr>
+              <w:instrText xml:space="preserve"> PAGEREF _Toc500038210 \h </w:instrText>
+            </w:r>
+            <w:r>
+              <w:rPr>
+                <w:noProof/>
+                <w:webHidden/>
+              </w:rPr>
+            </w:r>
+            <w:r>
+              <w:rPr>
+                <w:noProof/>
+                <w:webHidden/>
+              </w:rPr>
+              <w:fldChar w:fldCharType="separate"/>
+            </w:r>
+            <w:r>
+              <w:rPr>
+                <w:noProof/>
+                <w:webHidden/>
+              </w:rPr>
+              <w:t>13</w:t>
+            </w:r>
+            <w:r>
+              <w:rPr>
+                <w:noProof/>
+                <w:webHidden/>
+              </w:rPr>
+              <w:fldChar w:fldCharType="end"/>
+            </w:r>
+          </w:hyperlink>
+        </w:p>
+        <w:p>
+          <w:pPr>
+            <w:pStyle w:val="TOC2"/>
+            <w:tabs>
+              <w:tab w:val="left" w:pos="660"/>
+              <w:tab w:val="right" w:leader="dot" w:pos="9350"/>
+            </w:tabs>
+            <w:rPr>
+              <w:noProof/>
+              <w:sz w:val="22"/>
+              <w:szCs w:val="22"/>
+            </w:rPr>
+          </w:pPr>
+          <w:hyperlink w:anchor="_Toc500038211" w:history="1">
+            <w:r>
+              <w:rPr>
+                <w:rStyle w:val="Hyperlink"/>
+                <w:noProof/>
+              </w:rPr>
+              <w:t>3.</w:t>
+            </w:r>
+            <w:r>
+              <w:rPr>
+                <w:noProof/>
+                <w:sz w:val="22"/>
+                <w:szCs w:val="22"/>
+              </w:rPr>
+              <w:tab/>
+            </w:r>
+            <w:r>
+              <w:rPr>
+                <w:rStyle w:val="Hyperlink"/>
+                <w:noProof/>
+              </w:rPr>
+              <w:t>Bookings</w:t>
+            </w:r>
+            <w:r>
+              <w:rPr>
+                <w:noProof/>
+                <w:webHidden/>
+              </w:rPr>
+              <w:tab/>
+            </w:r>
+            <w:r>
+              <w:rPr>
+                <w:noProof/>
+                <w:webHidden/>
+              </w:rPr>
+              <w:fldChar w:fldCharType="begin"/>
+            </w:r>
+            <w:r>
+              <w:rPr>
+                <w:noProof/>
+                <w:webHidden/>
+              </w:rPr>
+              <w:instrText xml:space="preserve"> PAGEREF _Toc500038211 \h </w:instrText>
+            </w:r>
+            <w:r>
+              <w:rPr>
+                <w:noProof/>
+                <w:webHidden/>
+              </w:rPr>
+            </w:r>
+            <w:r>
+              <w:rPr>
+                <w:noProof/>
+                <w:webHidden/>
+              </w:rPr>
+              <w:fldChar w:fldCharType="separate"/>
+            </w:r>
+            <w:r>
+              <w:rPr>
+                <w:noProof/>
+                <w:webHidden/>
+              </w:rPr>
+              <w:t>14</w:t>
             </w:r>
             <w:r>
               <w:rPr>
@@ -4687,13 +5209,13 @@
               <w:szCs w:val="22"/>
             </w:rPr>
           </w:pPr>
-          <w:hyperlink w:anchor="_Toc499909960" w:history="1">
+          <w:hyperlink w:anchor="_Toc500038212" w:history="1">
             <w:r>
               <w:rPr>
                 <w:rStyle w:val="Hyperlink"/>
                 <w:noProof/>
               </w:rPr>
-              <w:t>CUSTOMER APPLICATION</w:t>
+              <w:t>MOCHA TESTING</w:t>
             </w:r>
             <w:r>
               <w:rPr>
@@ -4714,7 +5236,7 @@
                 <w:noProof/>
                 <w:webHidden/>
               </w:rPr>
-              <w:instrText xml:space="preserve"> PAGEREF _Toc499909960 \h </w:instrText>
+              <w:instrText xml:space="preserve"> PAGEREF _Toc500038212 \h </w:instrText>
             </w:r>
             <w:r>
               <w:rPr>
@@ -4734,7 +5256,7 @@
                 <w:noProof/>
                 <w:webHidden/>
               </w:rPr>
-              <w:t>7</w:t>
+              <w:t>16</w:t>
             </w:r>
             <w:r>
               <w:rPr>
@@ -4757,13 +5279,13 @@
               <w:szCs w:val="22"/>
             </w:rPr>
           </w:pPr>
-          <w:hyperlink w:anchor="_Toc499909961" w:history="1">
+          <w:hyperlink w:anchor="_Toc500038213" w:history="1">
             <w:r>
               <w:rPr>
                 <w:rStyle w:val="Hyperlink"/>
                 <w:noProof/>
               </w:rPr>
-              <w:t>CODE LISTING</w:t>
+              <w:t>DATABASE SCHEMA</w:t>
             </w:r>
             <w:r>
               <w:rPr>
@@ -4784,7 +5306,7 @@
                 <w:noProof/>
                 <w:webHidden/>
               </w:rPr>
-              <w:instrText xml:space="preserve"> PAGEREF _Toc499909961 \h </w:instrText>
+              <w:instrText xml:space="preserve"> PAGEREF _Toc500038213 \h </w:instrText>
             </w:r>
             <w:r>
               <w:rPr>
@@ -4804,7 +5326,7 @@
                 <w:noProof/>
                 <w:webHidden/>
               </w:rPr>
-              <w:t>8</w:t>
+              <w:t>17</w:t>
             </w:r>
             <w:r>
               <w:rPr>
@@ -4827,13 +5349,13 @@
               <w:szCs w:val="22"/>
             </w:rPr>
           </w:pPr>
-          <w:hyperlink w:anchor="_Toc499909962" w:history="1">
+          <w:hyperlink w:anchor="_Toc500038214" w:history="1">
             <w:r>
               <w:rPr>
                 <w:rStyle w:val="Hyperlink"/>
                 <w:noProof/>
               </w:rPr>
-              <w:t>TEST CLASS</w:t>
+              <w:t>OBSERVATIONS &amp; LESSONS LEARNED</w:t>
             </w:r>
             <w:r>
               <w:rPr>
@@ -4854,7 +5376,7 @@
                 <w:noProof/>
                 <w:webHidden/>
               </w:rPr>
-              <w:instrText xml:space="preserve"> PAGEREF _Toc499909962 \h </w:instrText>
+              <w:instrText xml:space="preserve"> PAGEREF _Toc500038214 \h </w:instrText>
             </w:r>
             <w:r>
               <w:rPr>
@@ -4874,7 +5396,7 @@
                 <w:noProof/>
                 <w:webHidden/>
               </w:rPr>
-              <w:t>9</w:t>
+              <w:t>18</w:t>
             </w:r>
             <w:r>
               <w:rPr>
@@ -4887,7 +5409,7 @@
         </w:p>
         <w:p>
           <w:pPr>
-            <w:pStyle w:val="TOC1"/>
+            <w:pStyle w:val="TOC2"/>
             <w:tabs>
               <w:tab w:val="right" w:leader="dot" w:pos="9350"/>
             </w:tabs>
@@ -4897,13 +5419,13 @@
               <w:szCs w:val="22"/>
             </w:rPr>
           </w:pPr>
-          <w:hyperlink w:anchor="_Toc499909963" w:history="1">
+          <w:hyperlink w:anchor="_Toc500038215" w:history="1">
             <w:r>
               <w:rPr>
                 <w:rStyle w:val="Hyperlink"/>
                 <w:noProof/>
               </w:rPr>
-              <w:t>DATABASE SCHEMA</w:t>
+              <w:t>Observations</w:t>
             </w:r>
             <w:r>
               <w:rPr>
@@ -4924,7 +5446,7 @@
                 <w:noProof/>
                 <w:webHidden/>
               </w:rPr>
-              <w:instrText xml:space="preserve"> PAGEREF _Toc499909963 \h </w:instrText>
+              <w:instrText xml:space="preserve"> PAGEREF _Toc500038215 \h </w:instrText>
             </w:r>
             <w:r>
               <w:rPr>
@@ -4944,7 +5466,7 @@
                 <w:noProof/>
                 <w:webHidden/>
               </w:rPr>
-              <w:t>10</w:t>
+              <w:t>18</w:t>
             </w:r>
             <w:r>
               <w:rPr>
@@ -4957,7 +5479,7 @@
         </w:p>
         <w:p>
           <w:pPr>
-            <w:pStyle w:val="TOC1"/>
+            <w:pStyle w:val="TOC2"/>
             <w:tabs>
               <w:tab w:val="right" w:leader="dot" w:pos="9350"/>
             </w:tabs>
@@ -4967,13 +5489,13 @@
               <w:szCs w:val="22"/>
             </w:rPr>
           </w:pPr>
-          <w:hyperlink w:anchor="_Toc499909964" w:history="1">
+          <w:hyperlink w:anchor="_Toc500038216" w:history="1">
             <w:r>
               <w:rPr>
                 <w:rStyle w:val="Hyperlink"/>
                 <w:noProof/>
               </w:rPr>
-              <w:t>OBSERVATIONS &amp; LESSONS LEARNED</w:t>
+              <w:t>Lesson Learned</w:t>
             </w:r>
             <w:r>
               <w:rPr>
@@ -4994,7 +5516,7 @@
                 <w:noProof/>
                 <w:webHidden/>
               </w:rPr>
-              <w:instrText xml:space="preserve"> PAGEREF _Toc499909964 \h </w:instrText>
+              <w:instrText xml:space="preserve"> PAGEREF _Toc500038216 \h </w:instrText>
             </w:r>
             <w:r>
               <w:rPr>
@@ -5014,7 +5536,7 @@
                 <w:noProof/>
                 <w:webHidden/>
               </w:rPr>
-              <w:t>11</w:t>
+              <w:t>18</w:t>
             </w:r>
             <w:r>
               <w:rPr>
@@ -5056,12 +5578,207 @@
       <w:pPr>
         <w:pStyle w:val="Heading1"/>
       </w:pPr>
-      <w:bookmarkStart w:id="1" w:name="_Toc499909953"/>
+      <w:bookmarkStart w:id="1" w:name="_Toc500038198"/>
+      <w:r>
+        <w:lastRenderedPageBreak/>
+        <w:t>ABOUT</w:t>
+      </w:r>
+      <w:bookmarkEnd w:id="1"/>
+    </w:p>
+    <w:p>
+      <w:pPr>
+        <w:pStyle w:val="Heading2"/>
+        <w:jc w:val="both"/>
+        <w:rPr>
+          <w:sz w:val="24"/>
+          <w:szCs w:val="24"/>
+        </w:rPr>
+      </w:pPr>
+      <w:bookmarkStart w:id="2" w:name="_Toc500038199"/>
+      <w:r>
+        <w:rPr>
+          <w:sz w:val="24"/>
+          <w:szCs w:val="24"/>
+        </w:rPr>
+        <w:t>KAYAK</w:t>
+      </w:r>
+      <w:bookmarkEnd w:id="2"/>
+    </w:p>
+    <w:p>
+      <w:pPr>
+        <w:jc w:val="both"/>
+        <w:rPr>
+          <w:sz w:val="22"/>
+          <w:szCs w:val="22"/>
+        </w:rPr>
+      </w:pPr>
+      <w:r>
+        <w:rPr>
+          <w:sz w:val="22"/>
+          <w:szCs w:val="22"/>
+        </w:rPr>
+        <w:t xml:space="preserve">This is a prototype of the website, Kayak.com which is quite popular </w:t>
+      </w:r>
+      <w:r>
+        <w:rPr>
+          <w:sz w:val="22"/>
+          <w:szCs w:val="22"/>
+        </w:rPr>
+        <w:t xml:space="preserve">for all the travel needs of a customer. The website can be used to book flight, car or hotels from other service providers. Kayak acts as an aggregator in between </w:t>
+      </w:r>
+      <w:r>
+        <w:rPr>
+          <w:sz w:val="22"/>
+          <w:szCs w:val="22"/>
+        </w:rPr>
+        <w:t xml:space="preserve">and </w:t>
+      </w:r>
+      <w:r>
+        <w:rPr>
+          <w:sz w:val="22"/>
+          <w:szCs w:val="22"/>
+        </w:rPr>
+        <w:t>can also be used for comparing rates</w:t>
+      </w:r>
+      <w:r>
+        <w:rPr>
+          <w:sz w:val="22"/>
+          <w:szCs w:val="22"/>
+        </w:rPr>
+        <w:t xml:space="preserve"> on different websites.</w:t>
+      </w:r>
+    </w:p>
+    <w:p>
+      <w:pPr>
+        <w:jc w:val="both"/>
+        <w:rPr>
+          <w:sz w:val="22"/>
+          <w:szCs w:val="22"/>
+        </w:rPr>
+      </w:pPr>
+    </w:p>
+    <w:p>
+      <w:pPr>
+        <w:jc w:val="center"/>
+        <w:rPr>
+          <w:sz w:val="22"/>
+          <w:szCs w:val="22"/>
+        </w:rPr>
+      </w:pPr>
+      <w:r>
+        <w:rPr>
+          <w:noProof/>
+        </w:rPr>
+        <w:drawing>
+          <wp:inline distT="0" distB="0" distL="0" distR="0" wp14:anchorId="7EF5FA7D" wp14:editId="1AAE073B">
+            <wp:extent cx="2377440" cy="457200"/>
+            <wp:effectExtent l="0" t="0" r="3810" b="0"/>
+            <wp:docPr id="39" name="Picture 39" descr="Kayak Logo 2017.png"/>
+            <wp:cNvGraphicFramePr>
+              <a:graphicFrameLocks xmlns:a="http://schemas.openxmlformats.org/drawingml/2006/main" noChangeAspect="1"/>
+            </wp:cNvGraphicFramePr>
+            <a:graphic xmlns:a="http://schemas.openxmlformats.org/drawingml/2006/main">
+              <a:graphicData uri="http://schemas.openxmlformats.org/drawingml/2006/picture">
+                <pic:pic xmlns:pic="http://schemas.openxmlformats.org/drawingml/2006/picture">
+                  <pic:nvPicPr>
+                    <pic:cNvPr id="0" name="Picture 1" descr="Kayak Logo 2017.png"/>
+                    <pic:cNvPicPr>
+                      <a:picLocks noChangeAspect="1" noChangeArrowheads="1"/>
+                    </pic:cNvPicPr>
+                  </pic:nvPicPr>
+                  <pic:blipFill>
+                    <a:blip r:embed="rId6">
+                      <a:extLst>
+                        <a:ext uri="{28A0092B-C50C-407E-A947-70E740481C1C}">
+                          <a14:useLocalDpi xmlns:a14="http://schemas.microsoft.com/office/drawing/2010/main" val="0"/>
+                        </a:ext>
+                      </a:extLst>
+                    </a:blip>
+                    <a:srcRect/>
+                    <a:stretch>
+                      <a:fillRect/>
+                    </a:stretch>
+                  </pic:blipFill>
+                  <pic:spPr bwMode="auto">
+                    <a:xfrm>
+                      <a:off x="0" y="0"/>
+                      <a:ext cx="2377440" cy="457200"/>
+                    </a:xfrm>
+                    <a:prstGeom prst="rect">
+                      <a:avLst/>
+                    </a:prstGeom>
+                    <a:noFill/>
+                    <a:ln>
+                      <a:noFill/>
+                    </a:ln>
+                  </pic:spPr>
+                </pic:pic>
+              </a:graphicData>
+            </a:graphic>
+          </wp:inline>
+        </w:drawing>
+      </w:r>
+    </w:p>
+    <w:p>
+      <w:pPr>
+        <w:jc w:val="both"/>
+        <w:rPr>
+          <w:sz w:val="22"/>
+          <w:szCs w:val="22"/>
+        </w:rPr>
+      </w:pPr>
+    </w:p>
+    <w:p>
+      <w:pPr>
+        <w:jc w:val="both"/>
+        <w:rPr>
+          <w:rFonts w:asciiTheme="majorHAnsi" w:eastAsiaTheme="majorEastAsia" w:hAnsiTheme="majorHAnsi" w:cstheme="majorBidi"/>
+          <w:color w:val="2F5496" w:themeColor="accent1" w:themeShade="BF"/>
+          <w:sz w:val="22"/>
+          <w:szCs w:val="22"/>
+        </w:rPr>
+      </w:pPr>
+      <w:r>
+        <w:rPr>
+          <w:sz w:val="22"/>
+          <w:szCs w:val="22"/>
+        </w:rPr>
+        <w:t>KAYAK was founded in 2004 by Steve Hafner and Paul M. English.</w:t>
+      </w:r>
+      <w:r>
+        <w:rPr>
+          <w:sz w:val="22"/>
+          <w:szCs w:val="22"/>
+        </w:rPr>
+        <w:t xml:space="preserve"> </w:t>
+      </w:r>
+      <w:r>
+        <w:rPr>
+          <w:sz w:val="22"/>
+          <w:szCs w:val="22"/>
+        </w:rPr>
+        <w:t>Being available in over 18 languages, this website is widely used across many countries. It is particularly used as an meta search engine for finding flight, cars and hotel bookings.</w:t>
+      </w:r>
+      <w:r>
+        <w:rPr>
+          <w:rFonts w:asciiTheme="majorHAnsi" w:eastAsiaTheme="majorEastAsia" w:hAnsiTheme="majorHAnsi" w:cstheme="majorBidi"/>
+          <w:color w:val="2F5496" w:themeColor="accent1" w:themeShade="BF"/>
+          <w:sz w:val="22"/>
+          <w:szCs w:val="22"/>
+        </w:rPr>
+        <w:br w:type="page"/>
+      </w:r>
+    </w:p>
+    <w:p>
+      <w:pPr>
+        <w:pStyle w:val="Heading1"/>
+      </w:pPr>
+      <w:bookmarkStart w:id="3" w:name="_Toc500038200"/>
       <w:r>
         <w:lastRenderedPageBreak/>
         <w:t>CONTRIBUTION</w:t>
       </w:r>
-      <w:bookmarkEnd w:id="1"/>
+      <w:bookmarkEnd w:id="3"/>
     </w:p>
     <w:p>
       <w:pPr>
@@ -5089,7 +5806,7 @@
         <w:pStyle w:val="ListParagraph"/>
         <w:numPr>
           <w:ilvl w:val="0"/>
-          <w:numId w:val="2"/>
+          <w:numId w:val="13"/>
         </w:numPr>
         <w:jc w:val="both"/>
         <w:rPr>
@@ -5102,7 +5819,70 @@
           <w:sz w:val="24"/>
           <w:szCs w:val="24"/>
         </w:rPr>
-        <w:t>ANKIT BHARADIYA</w:t>
+        <w:t>Developed APIs for profile page in frontend as well as backend.</w:t>
+      </w:r>
+    </w:p>
+    <w:p>
+      <w:pPr>
+        <w:pStyle w:val="ListParagraph"/>
+        <w:numPr>
+          <w:ilvl w:val="0"/>
+          <w:numId w:val="13"/>
+        </w:numPr>
+        <w:jc w:val="both"/>
+        <w:rPr>
+          <w:sz w:val="24"/>
+          <w:szCs w:val="24"/>
+        </w:rPr>
+      </w:pPr>
+      <w:r>
+        <w:rPr>
+          <w:sz w:val="24"/>
+          <w:szCs w:val="24"/>
+        </w:rPr>
+        <w:t>Flight listing and API development for admin section.</w:t>
+      </w:r>
+    </w:p>
+    <w:p>
+      <w:pPr>
+        <w:pStyle w:val="ListParagraph"/>
+        <w:numPr>
+          <w:ilvl w:val="0"/>
+          <w:numId w:val="13"/>
+        </w:numPr>
+        <w:jc w:val="both"/>
+        <w:rPr>
+          <w:sz w:val="24"/>
+          <w:szCs w:val="24"/>
+        </w:rPr>
+      </w:pPr>
+      <w:r>
+        <w:rPr>
+          <w:sz w:val="24"/>
+          <w:szCs w:val="24"/>
+        </w:rPr>
+        <w:t>Report creation.</w:t>
+      </w:r>
+    </w:p>
+    <w:p>
+      <w:pPr>
+        <w:pStyle w:val="ListParagraph"/>
+        <w:numPr>
+          <w:ilvl w:val="0"/>
+          <w:numId w:val="13"/>
+        </w:numPr>
+        <w:jc w:val="both"/>
+        <w:rPr>
+          <w:sz w:val="24"/>
+          <w:szCs w:val="24"/>
+        </w:rPr>
+      </w:pPr>
+      <w:r>
+        <w:rPr>
+          <w:sz w:val="24"/>
+          <w:szCs w:val="24"/>
+        </w:rPr>
+        <w:t>JMeter load testing.</w:t>
       </w:r>
     </w:p>
     <w:p>
@@ -5123,7 +5903,7 @@
           <w:sz w:val="24"/>
           <w:szCs w:val="24"/>
         </w:rPr>
-        <w:t>MAULIK BHATT</w:t>
+        <w:t>ANKIT BHARADIYA</w:t>
       </w:r>
     </w:p>
     <w:p>
@@ -5144,7 +5924,7 @@
           <w:sz w:val="24"/>
           <w:szCs w:val="24"/>
         </w:rPr>
-        <w:t>PALASH HEDAU</w:t>
+        <w:t>MAULIK BHATT</w:t>
       </w:r>
     </w:p>
     <w:p>
@@ -5165,11 +5945,17 @@
           <w:sz w:val="24"/>
           <w:szCs w:val="24"/>
         </w:rPr>
-        <w:t>PRATEEK SHARMA</w:t>
-      </w:r>
-    </w:p>
-    <w:p>
-      <w:pPr>
+        <w:t>PALASH HEDAU</w:t>
+      </w:r>
+    </w:p>
+    <w:p>
+      <w:pPr>
+        <w:pStyle w:val="ListParagraph"/>
+        <w:numPr>
+          <w:ilvl w:val="0"/>
+          <w:numId w:val="2"/>
+        </w:numPr>
+        <w:jc w:val="both"/>
         <w:rPr>
           <w:sz w:val="24"/>
           <w:szCs w:val="24"/>
@@ -5180,6 +5966,21 @@
           <w:sz w:val="24"/>
           <w:szCs w:val="24"/>
         </w:rPr>
+        <w:t>PRATEEK SHARMA</w:t>
+      </w:r>
+    </w:p>
+    <w:p>
+      <w:pPr>
+        <w:rPr>
+          <w:sz w:val="24"/>
+          <w:szCs w:val="24"/>
+        </w:rPr>
+      </w:pPr>
+      <w:r>
+        <w:rPr>
+          <w:sz w:val="24"/>
+          <w:szCs w:val="24"/>
+        </w:rPr>
         <w:br w:type="page"/>
       </w:r>
     </w:p>
@@ -5187,12 +5988,12 @@
       <w:pPr>
         <w:pStyle w:val="Heading1"/>
       </w:pPr>
-      <w:bookmarkStart w:id="2" w:name="_Toc499909954"/>
+      <w:bookmarkStart w:id="4" w:name="_Toc500038201"/>
       <w:r>
         <w:lastRenderedPageBreak/>
         <w:t>ABOUT THE PROJECT</w:t>
       </w:r>
-      <w:bookmarkEnd w:id="2"/>
+      <w:bookmarkEnd w:id="4"/>
     </w:p>
     <w:p>
       <w:pPr>
@@ -5201,13 +6002,14 @@
           <w:ilvl w:val="0"/>
           <w:numId w:val="4"/>
         </w:numPr>
+        <w:ind w:left="360"/>
         <w:jc w:val="both"/>
         <w:rPr>
           <w:sz w:val="24"/>
           <w:szCs w:val="24"/>
         </w:rPr>
       </w:pPr>
-      <w:bookmarkStart w:id="3" w:name="_Toc499909955"/>
+      <w:bookmarkStart w:id="5" w:name="_Toc500038202"/>
       <w:r>
         <w:rPr>
           <w:sz w:val="24"/>
@@ -5215,7 +6017,429 @@
         </w:rPr>
         <w:t>Object Management Policy</w:t>
       </w:r>
-      <w:bookmarkEnd w:id="3"/>
+      <w:bookmarkEnd w:id="5"/>
+    </w:p>
+    <w:p>
+      <w:pPr>
+        <w:ind w:left="360"/>
+        <w:jc w:val="both"/>
+        <w:rPr>
+          <w:sz w:val="22"/>
+          <w:szCs w:val="22"/>
+        </w:rPr>
+      </w:pPr>
+      <w:r>
+        <w:rPr>
+          <w:sz w:val="22"/>
+          <w:szCs w:val="22"/>
+        </w:rPr>
+        <w:t>Kayak</w:t>
+      </w:r>
+      <w:r>
+        <w:rPr>
+          <w:sz w:val="22"/>
+          <w:szCs w:val="22"/>
+        </w:rPr>
+        <w:t xml:space="preserve"> is a vast project in its own with various functionalities like managing listing of flights, cars and hotels</w:t>
+      </w:r>
+      <w:r>
+        <w:rPr>
+          <w:sz w:val="22"/>
+          <w:szCs w:val="22"/>
+        </w:rPr>
+        <w:t>. It also handles</w:t>
+      </w:r>
+      <w:r>
+        <w:rPr>
+          <w:sz w:val="22"/>
+          <w:szCs w:val="22"/>
+        </w:rPr>
+        <w:t xml:space="preserve"> booking information, managing user’s information, billing etc. Because of the multi offerings, we made the project modular. </w:t>
+      </w:r>
+    </w:p>
+    <w:p>
+      <w:pPr>
+        <w:ind w:left="360"/>
+        <w:jc w:val="both"/>
+        <w:rPr>
+          <w:sz w:val="22"/>
+          <w:szCs w:val="22"/>
+        </w:rPr>
+      </w:pPr>
+      <w:r>
+        <w:rPr>
+          <w:sz w:val="22"/>
+          <w:szCs w:val="22"/>
+        </w:rPr>
+        <w:t>The project’s architecture is as follows:</w:t>
+      </w:r>
+    </w:p>
+    <w:p>
+      <w:pPr>
+        <w:ind w:left="-720"/>
+        <w:jc w:val="both"/>
+        <w:rPr>
+          <w:sz w:val="22"/>
+          <w:szCs w:val="22"/>
+        </w:rPr>
+      </w:pPr>
+      <w:r>
+        <w:rPr>
+          <w:noProof/>
+        </w:rPr>
+        <w:drawing>
+          <wp:inline distT="0" distB="0" distL="0" distR="0" wp14:anchorId="1743F421" wp14:editId="5515998D">
+            <wp:extent cx="6567805" cy="3375660"/>
+            <wp:effectExtent l="152400" t="152400" r="366395" b="358140"/>
+            <wp:docPr id="40" name="Picture 40"/>
+            <wp:cNvGraphicFramePr>
+              <a:graphicFrameLocks xmlns:a="http://schemas.openxmlformats.org/drawingml/2006/main" noChangeAspect="1"/>
+            </wp:cNvGraphicFramePr>
+            <a:graphic xmlns:a="http://schemas.openxmlformats.org/drawingml/2006/main">
+              <a:graphicData uri="http://schemas.openxmlformats.org/drawingml/2006/picture">
+                <pic:pic xmlns:pic="http://schemas.openxmlformats.org/drawingml/2006/picture">
+                  <pic:nvPicPr>
+                    <pic:cNvPr id="1" name=""/>
+                    <pic:cNvPicPr/>
+                  </pic:nvPicPr>
+                  <pic:blipFill>
+                    <a:blip r:embed="rId7"/>
+                    <a:stretch>
+                      <a:fillRect/>
+                    </a:stretch>
+                  </pic:blipFill>
+                  <pic:spPr>
+                    <a:xfrm>
+                      <a:off x="0" y="0"/>
+                      <a:ext cx="6574521" cy="3379112"/>
+                    </a:xfrm>
+                    <a:prstGeom prst="rect">
+                      <a:avLst/>
+                    </a:prstGeom>
+                    <a:ln>
+                      <a:noFill/>
+                    </a:ln>
+                    <a:effectLst>
+                      <a:outerShdw blurRad="292100" dist="139700" dir="2700000" algn="tl" rotWithShape="0">
+                        <a:srgbClr val="333333">
+                          <a:alpha val="65000"/>
+                        </a:srgbClr>
+                      </a:outerShdw>
+                    </a:effectLst>
+                  </pic:spPr>
+                </pic:pic>
+              </a:graphicData>
+            </a:graphic>
+          </wp:inline>
+        </w:drawing>
+      </w:r>
+      <w:r>
+        <w:rPr>
+          <w:sz w:val="22"/>
+          <w:szCs w:val="22"/>
+        </w:rPr>
+        <w:t xml:space="preserve"> </w:t>
+      </w:r>
+    </w:p>
+    <w:p>
+      <w:pPr>
+        <w:ind w:left="360"/>
+        <w:jc w:val="both"/>
+        <w:rPr>
+          <w:sz w:val="22"/>
+          <w:szCs w:val="22"/>
+        </w:rPr>
+      </w:pPr>
+      <w:r>
+        <w:rPr>
+          <w:sz w:val="22"/>
+          <w:szCs w:val="22"/>
+        </w:rPr>
+        <w:tab/>
+      </w:r>
+      <w:r>
+        <w:rPr>
+          <w:sz w:val="22"/>
+          <w:szCs w:val="22"/>
+        </w:rPr>
+        <w:t>Admin Frontend:</w:t>
+      </w:r>
+    </w:p>
+    <w:p>
+      <w:pPr>
+        <w:ind w:left="360"/>
+        <w:jc w:val="both"/>
+        <w:rPr>
+          <w:sz w:val="22"/>
+          <w:szCs w:val="22"/>
+        </w:rPr>
+      </w:pPr>
+      <w:r>
+        <w:rPr>
+          <w:sz w:val="22"/>
+          <w:szCs w:val="22"/>
+        </w:rPr>
+        <w:t xml:space="preserve">The first module is admin frontend which can be only accessed with admin privileges. It is a centralized console from where an admin can control all the data to be displayed on the website. The admin will have rights to add, delete, modify data of flights, cars and hotels. The admin will also have access to an analytics page which will provide various real-time data of how the website is being used. It will provide information about revenues </w:t>
+      </w:r>
+      <w:proofErr w:type="gramStart"/>
+      <w:r>
+        <w:rPr>
+          <w:sz w:val="22"/>
+          <w:szCs w:val="22"/>
+        </w:rPr>
+        <w:t>generated,  popular</w:t>
+      </w:r>
+      <w:proofErr w:type="gramEnd"/>
+      <w:r>
+        <w:rPr>
+          <w:sz w:val="22"/>
+          <w:szCs w:val="22"/>
+        </w:rPr>
+        <w:t xml:space="preserve"> flights, hotels and cars etc.</w:t>
+      </w:r>
+    </w:p>
+    <w:p>
+      <w:pPr>
+        <w:ind w:left="360"/>
+        <w:jc w:val="both"/>
+        <w:rPr>
+          <w:sz w:val="22"/>
+          <w:szCs w:val="22"/>
+        </w:rPr>
+      </w:pPr>
+      <w:r>
+        <w:rPr>
+          <w:sz w:val="22"/>
+          <w:szCs w:val="22"/>
+        </w:rPr>
+        <w:t>The admin will also have access to listing of all the users registered on the website and can delete them if needed.</w:t>
+      </w:r>
+      <w:r>
+        <w:rPr>
+          <w:sz w:val="22"/>
+          <w:szCs w:val="22"/>
+        </w:rPr>
+        <w:t xml:space="preserve"> It will also have information regarding billings.</w:t>
+      </w:r>
+    </w:p>
+    <w:p>
+      <w:pPr>
+        <w:ind w:left="360" w:firstLine="360"/>
+        <w:jc w:val="both"/>
+        <w:rPr>
+          <w:sz w:val="22"/>
+          <w:szCs w:val="22"/>
+        </w:rPr>
+      </w:pPr>
+      <w:r>
+        <w:rPr>
+          <w:sz w:val="22"/>
+          <w:szCs w:val="22"/>
+        </w:rPr>
+        <w:t>Client Frontend:</w:t>
+      </w:r>
+    </w:p>
+    <w:p>
+      <w:pPr>
+        <w:ind w:left="360"/>
+        <w:jc w:val="both"/>
+        <w:rPr>
+          <w:sz w:val="22"/>
+          <w:szCs w:val="22"/>
+        </w:rPr>
+      </w:pPr>
+      <w:r>
+        <w:rPr>
+          <w:sz w:val="22"/>
+          <w:szCs w:val="22"/>
+        </w:rPr>
+        <w:t xml:space="preserve">The client frontend is the actual web application which will be used by the end user. After landing on the home page, the user will have options to search for cars, hotels and flights. The results will be displayed according to the user’s selection criteria. After selected a </w:t>
+      </w:r>
+      <w:proofErr w:type="gramStart"/>
+      <w:r>
+        <w:rPr>
+          <w:sz w:val="22"/>
+          <w:szCs w:val="22"/>
+        </w:rPr>
+        <w:t>particular option</w:t>
+      </w:r>
+      <w:proofErr w:type="gramEnd"/>
+      <w:r>
+        <w:rPr>
+          <w:sz w:val="22"/>
+          <w:szCs w:val="22"/>
+        </w:rPr>
+        <w:t xml:space="preserve">, the user will be </w:t>
+      </w:r>
+      <w:r>
+        <w:rPr>
+          <w:sz w:val="22"/>
+          <w:szCs w:val="22"/>
+        </w:rPr>
+        <w:lastRenderedPageBreak/>
+        <w:t>redirected to the booking page where he has to fill in all the information required. Once all the information is validated, billing will be done.</w:t>
+      </w:r>
+    </w:p>
+    <w:p>
+      <w:pPr>
+        <w:ind w:left="360"/>
+        <w:jc w:val="both"/>
+        <w:rPr>
+          <w:sz w:val="22"/>
+          <w:szCs w:val="22"/>
+        </w:rPr>
+      </w:pPr>
+      <w:r>
+        <w:rPr>
+          <w:sz w:val="22"/>
+          <w:szCs w:val="22"/>
+        </w:rPr>
+        <w:tab/>
+        <w:t>Node backend:</w:t>
+      </w:r>
+    </w:p>
+    <w:p>
+      <w:pPr>
+        <w:ind w:left="360"/>
+        <w:jc w:val="both"/>
+        <w:rPr>
+          <w:sz w:val="22"/>
+          <w:szCs w:val="22"/>
+        </w:rPr>
+      </w:pPr>
+      <w:r>
+        <w:rPr>
+          <w:sz w:val="22"/>
+          <w:szCs w:val="22"/>
+        </w:rPr>
+        <w:t xml:space="preserve">The node backend server is responsible for handling all the requests made by the above two front end services. It is the first point of contact which routes all the </w:t>
+      </w:r>
+      <w:proofErr w:type="spellStart"/>
+      <w:r>
+        <w:rPr>
+          <w:sz w:val="22"/>
+          <w:szCs w:val="22"/>
+        </w:rPr>
+        <w:t>api</w:t>
+      </w:r>
+      <w:proofErr w:type="spellEnd"/>
+      <w:r>
+        <w:rPr>
+          <w:sz w:val="22"/>
+          <w:szCs w:val="22"/>
+        </w:rPr>
+        <w:t xml:space="preserve"> calls to its </w:t>
+      </w:r>
+      <w:proofErr w:type="gramStart"/>
+      <w:r>
+        <w:rPr>
+          <w:sz w:val="22"/>
+          <w:szCs w:val="22"/>
+        </w:rPr>
+        <w:t>particular handler</w:t>
+      </w:r>
+      <w:proofErr w:type="gramEnd"/>
+      <w:r>
+        <w:rPr>
+          <w:sz w:val="22"/>
+          <w:szCs w:val="22"/>
+        </w:rPr>
+        <w:t>. The first thing after receiving a request from the front end is to check whether the request is from a validated user or not. All these requests are handled by passport.</w:t>
+      </w:r>
+      <w:r>
+        <w:rPr>
+          <w:sz w:val="22"/>
+          <w:szCs w:val="22"/>
+        </w:rPr>
+        <w:t xml:space="preserve"> After validation, the requests are passed on to the kafka node backend using kafka topics.</w:t>
+      </w:r>
+    </w:p>
+    <w:p>
+      <w:pPr>
+        <w:ind w:left="360"/>
+        <w:jc w:val="both"/>
+        <w:rPr>
+          <w:sz w:val="22"/>
+          <w:szCs w:val="22"/>
+        </w:rPr>
+      </w:pPr>
+      <w:r>
+        <w:rPr>
+          <w:sz w:val="22"/>
+          <w:szCs w:val="22"/>
+        </w:rPr>
+        <w:tab/>
+        <w:t>Kafka server:</w:t>
+      </w:r>
+    </w:p>
+    <w:p>
+      <w:pPr>
+        <w:ind w:left="450"/>
+        <w:jc w:val="both"/>
+      </w:pPr>
+      <w:r>
+        <w:rPr>
+          <w:sz w:val="22"/>
+          <w:szCs w:val="22"/>
+        </w:rPr>
+        <w:t xml:space="preserve">The kafka server maintains topics which are also known as messaging queues. All the requests are </w:t>
+      </w:r>
+      <w:r>
+        <w:rPr>
+          <w:sz w:val="22"/>
+          <w:szCs w:val="22"/>
+        </w:rPr>
+        <w:t>passed via the request topic and received via the response topic.</w:t>
+      </w:r>
+      <w:r>
+        <w:t xml:space="preserve"> </w:t>
+      </w:r>
+      <w:r>
+        <w:t>All the requests sent in the topic are associated with a unique id for identification purpose. These requests are further sent to the kafka node back end where the actual logic for data handling is present.</w:t>
+      </w:r>
+    </w:p>
+    <w:p>
+      <w:pPr>
+        <w:ind w:left="450"/>
+        <w:jc w:val="both"/>
+      </w:pPr>
+      <w:r>
+        <w:tab/>
+        <w:t>Kafka node backend server:</w:t>
+      </w:r>
+    </w:p>
+    <w:p>
+      <w:pPr>
+        <w:ind w:left="450"/>
+        <w:jc w:val="both"/>
+      </w:pPr>
+      <w:r>
+        <w:t>Once a request is received by the kafka back end, we perform the desired operation or fetch the required data from databases such as MongoDB or MYSQL. The required data is then further sent to the node back end via kafka server in response topic. Once the node back end receives the data, it sends the data back to the front end where the data is displayed to the user.</w:t>
+      </w:r>
+    </w:p>
+    <w:p>
+      <w:pPr>
+        <w:ind w:left="360"/>
+        <w:jc w:val="both"/>
+        <w:rPr>
+          <w:sz w:val="22"/>
+          <w:szCs w:val="22"/>
+        </w:rPr>
+      </w:pPr>
+      <w:r>
+        <w:rPr>
+          <w:sz w:val="22"/>
+          <w:szCs w:val="22"/>
+        </w:rPr>
+        <w:t xml:space="preserve"> </w:t>
+      </w:r>
+      <w:r>
+        <w:rPr>
+          <w:sz w:val="22"/>
+          <w:szCs w:val="22"/>
+        </w:rPr>
+        <w:t xml:space="preserve"> </w:t>
+      </w:r>
     </w:p>
     <w:p>
       <w:pPr>
@@ -5224,13 +6448,14 @@
           <w:ilvl w:val="0"/>
           <w:numId w:val="4"/>
         </w:numPr>
+        <w:ind w:left="360"/>
         <w:jc w:val="both"/>
         <w:rPr>
           <w:sz w:val="24"/>
           <w:szCs w:val="24"/>
         </w:rPr>
       </w:pPr>
-      <w:bookmarkStart w:id="4" w:name="_Toc499909956"/>
+      <w:bookmarkStart w:id="6" w:name="_Toc500038203"/>
       <w:r>
         <w:rPr>
           <w:sz w:val="24"/>
@@ -5238,7 +6463,75 @@
         </w:rPr>
         <w:t>Resource Handling</w:t>
       </w:r>
-      <w:bookmarkEnd w:id="4"/>
+      <w:bookmarkEnd w:id="6"/>
+    </w:p>
+    <w:p>
+      <w:pPr>
+        <w:ind w:left="360"/>
+        <w:jc w:val="both"/>
+      </w:pPr>
+      <w:r>
+        <w:t>As it is known that performing queries on the database requires costly resources, it is very essential to limit these kind</w:t>
+      </w:r>
+      <w:r>
+        <w:t>s</w:t>
+      </w:r>
+      <w:r>
+        <w:t xml:space="preserve"> of activities. </w:t>
+      </w:r>
+      <w:r>
+        <w:t>We managed our resources in the following way to reduce data fetch time, keeping in mind the necessary security measures.</w:t>
+      </w:r>
+    </w:p>
+    <w:p>
+      <w:pPr>
+        <w:pStyle w:val="ListParagraph"/>
+        <w:numPr>
+          <w:ilvl w:val="0"/>
+          <w:numId w:val="9"/>
+        </w:numPr>
+        <w:jc w:val="both"/>
+      </w:pPr>
+      <w:r>
+        <w:t xml:space="preserve">All the </w:t>
+      </w:r>
+      <w:proofErr w:type="gramStart"/>
+      <w:r>
+        <w:t>users</w:t>
+      </w:r>
+      <w:proofErr w:type="gramEnd"/>
+      <w:r>
+        <w:t xml:space="preserve"> login information is stored in MySQL as it is more secured.</w:t>
+      </w:r>
+    </w:p>
+    <w:p>
+      <w:pPr>
+        <w:pStyle w:val="ListParagraph"/>
+        <w:numPr>
+          <w:ilvl w:val="0"/>
+          <w:numId w:val="9"/>
+        </w:numPr>
+        <w:jc w:val="both"/>
+      </w:pPr>
+      <w:r>
+        <w:t xml:space="preserve">Various other information like data related to cars, flights and hotels along with </w:t>
+      </w:r>
+      <w:r>
+        <w:t>booking, billing and analytics data is stored in MongoDB as it supports faster data retrieval and easy to store data in modular format with no relation.</w:t>
+      </w:r>
+    </w:p>
+    <w:p>
+      <w:pPr>
+        <w:pStyle w:val="ListParagraph"/>
+        <w:numPr>
+          <w:ilvl w:val="0"/>
+          <w:numId w:val="9"/>
+        </w:numPr>
+        <w:jc w:val="both"/>
+      </w:pPr>
+      <w:r>
+        <w:t>All the images are upload on the amazon server and only the links are stored in the database. This helps in avoiding unnecessary data dumping in the database which could have hampered retrieval time.</w:t>
+      </w:r>
     </w:p>
     <w:p>
       <w:pPr>
@@ -5247,13 +6540,14 @@
           <w:ilvl w:val="0"/>
           <w:numId w:val="4"/>
         </w:numPr>
+        <w:ind w:left="360"/>
         <w:jc w:val="both"/>
         <w:rPr>
           <w:sz w:val="24"/>
           <w:szCs w:val="24"/>
         </w:rPr>
       </w:pPr>
-      <w:bookmarkStart w:id="5" w:name="_Toc499909957"/>
+      <w:bookmarkStart w:id="7" w:name="_Toc500038204"/>
       <w:r>
         <w:rPr>
           <w:sz w:val="24"/>
@@ -5261,20 +6555,101 @@
         </w:rPr>
         <w:t>Policy of writing data into the Database</w:t>
       </w:r>
-      <w:bookmarkEnd w:id="5"/>
-    </w:p>
-    <w:p>
-      <w:pPr>
+      <w:bookmarkEnd w:id="7"/>
+    </w:p>
+    <w:p>
+      <w:pPr>
+        <w:ind w:left="360"/>
+        <w:jc w:val="both"/>
+      </w:pPr>
+      <w:r>
+        <w:t>As we discussed above</w:t>
+      </w:r>
+      <w:r>
         <w:rPr>
           <w:sz w:val="24"/>
           <w:szCs w:val="24"/>
         </w:rPr>
-      </w:pPr>
-      <w:r>
+        <w:t xml:space="preserve">, </w:t>
+      </w:r>
+      <w:r>
+        <w:t>that performing queries on the database requires costly resources, it is very essential to limit these kinds of activities. We followed a few policies which helped us keeping our databases optimized.</w:t>
+      </w:r>
+    </w:p>
+    <w:p>
+      <w:pPr>
+        <w:pStyle w:val="ListParagraph"/>
+        <w:numPr>
+          <w:ilvl w:val="0"/>
+          <w:numId w:val="11"/>
+        </w:numPr>
+        <w:jc w:val="both"/>
+      </w:pPr>
+      <w:r>
+        <w:t xml:space="preserve">No unnecessary data writing in the database. We only updated the database when </w:t>
+      </w:r>
+      <w:proofErr w:type="spellStart"/>
+      <w:proofErr w:type="gramStart"/>
+      <w:r>
+        <w:t>a</w:t>
+      </w:r>
+      <w:proofErr w:type="spellEnd"/>
+      <w:proofErr w:type="gramEnd"/>
+      <w:r>
+        <w:t xml:space="preserve"> attribute is changed.</w:t>
+      </w:r>
+    </w:p>
+    <w:p>
+      <w:pPr>
+        <w:pStyle w:val="ListParagraph"/>
+        <w:numPr>
+          <w:ilvl w:val="0"/>
+          <w:numId w:val="11"/>
+        </w:numPr>
+        <w:jc w:val="both"/>
+      </w:pPr>
+      <w:r>
+        <w:lastRenderedPageBreak/>
+        <w:t>All the images are upload on the amazon server and only the links are stored in the database. This helps in avoiding unnecessary data dumping in the database which could have hampered retrieval time.</w:t>
+      </w:r>
+    </w:p>
+    <w:p>
+      <w:pPr>
+        <w:pStyle w:val="ListParagraph"/>
+        <w:numPr>
+          <w:ilvl w:val="0"/>
+          <w:numId w:val="11"/>
+        </w:numPr>
+        <w:jc w:val="both"/>
+      </w:pPr>
+      <w:r>
+        <w:t>We used SQL caching which helped us retrieving data faster.</w:t>
+      </w:r>
+    </w:p>
+    <w:p>
+      <w:pPr>
+        <w:pStyle w:val="ListParagraph"/>
+        <w:ind w:left="1080"/>
+        <w:jc w:val="both"/>
+      </w:pPr>
+    </w:p>
+    <w:p>
+      <w:pPr>
+        <w:pStyle w:val="ListParagraph"/>
+        <w:numPr>
+          <w:ilvl w:val="0"/>
+          <w:numId w:val="10"/>
+        </w:numPr>
         <w:rPr>
           <w:sz w:val="24"/>
           <w:szCs w:val="24"/>
         </w:rPr>
+      </w:pPr>
+      <w:r>
+        <w:rPr>
+          <w:sz w:val="24"/>
+          <w:szCs w:val="24"/>
+        </w:rPr>
         <w:br w:type="page"/>
       </w:r>
     </w:p>
@@ -5282,7 +6657,7 @@
       <w:pPr>
         <w:pStyle w:val="Heading1"/>
       </w:pPr>
-      <w:bookmarkStart w:id="6" w:name="_Toc499909958"/>
+      <w:bookmarkStart w:id="8" w:name="_Toc500038205"/>
       <w:r>
         <w:lastRenderedPageBreak/>
         <w:t>ADMIN</w:t>
@@ -5290,22 +6665,19 @@
       <w:r>
         <w:t xml:space="preserve"> APPLICATION</w:t>
       </w:r>
-      <w:bookmarkEnd w:id="6"/>
+      <w:bookmarkEnd w:id="8"/>
     </w:p>
     <w:p>
       <w:pPr>
         <w:pStyle w:val="Heading2"/>
-        <w:numPr>
-          <w:ilvl w:val="0"/>
-          <w:numId w:val="6"/>
-        </w:numPr>
+        <w:ind w:left="720"/>
         <w:jc w:val="both"/>
         <w:rPr>
           <w:sz w:val="24"/>
           <w:szCs w:val="24"/>
         </w:rPr>
       </w:pPr>
-      <w:bookmarkStart w:id="7" w:name="_Toc499909959"/>
+      <w:bookmarkStart w:id="9" w:name="_Toc500038206"/>
       <w:r>
         <w:rPr>
           <w:sz w:val="24"/>
@@ -5313,7 +6685,7 @@
         </w:rPr>
         <w:t>Admin Section</w:t>
       </w:r>
-      <w:bookmarkEnd w:id="7"/>
+      <w:bookmarkEnd w:id="9"/>
     </w:p>
     <w:p>
       <w:pPr>
@@ -5339,7 +6711,7 @@
                     <pic:cNvPicPr/>
                   </pic:nvPicPr>
                   <pic:blipFill>
-                    <a:blip r:embed="rId6"/>
+                    <a:blip r:embed="rId8"/>
                     <a:stretch>
                       <a:fillRect/>
                     </a:stretch>
@@ -5479,7 +6851,7 @@
                     <pic:cNvPicPr/>
                   </pic:nvPicPr>
                   <pic:blipFill>
-                    <a:blip r:embed="rId7" cstate="print">
+                    <a:blip r:embed="rId9" cstate="print">
                       <a:extLst>
                         <a:ext uri="{28A0092B-C50C-407E-A947-70E740481C1C}">
                           <a14:useLocalDpi xmlns:a14="http://schemas.microsoft.com/office/drawing/2010/main" val="0"/>
@@ -5578,7 +6950,7 @@
                     <pic:cNvPicPr/>
                   </pic:nvPicPr>
                   <pic:blipFill>
-                    <a:blip r:embed="rId8"/>
+                    <a:blip r:embed="rId10"/>
                     <a:stretch>
                       <a:fillRect/>
                     </a:stretch>
@@ -5655,7 +7027,7 @@
                     <pic:cNvPicPr/>
                   </pic:nvPicPr>
                   <pic:blipFill>
-                    <a:blip r:embed="rId9">
+                    <a:blip r:embed="rId11">
                       <a:extLst>
                         <a:ext uri="{28A0092B-C50C-407E-A947-70E740481C1C}">
                           <a14:useLocalDpi xmlns:a14="http://schemas.microsoft.com/office/drawing/2010/main" val="0"/>
@@ -5740,7 +7112,7 @@
                     <pic:cNvPicPr/>
                   </pic:nvPicPr>
                   <pic:blipFill>
-                    <a:blip r:embed="rId10"/>
+                    <a:blip r:embed="rId12"/>
                     <a:stretch>
                       <a:fillRect/>
                     </a:stretch>
@@ -5824,7 +7196,7 @@
                     <pic:cNvPicPr/>
                   </pic:nvPicPr>
                   <pic:blipFill>
-                    <a:blip r:embed="rId11"/>
+                    <a:blip r:embed="rId13"/>
                     <a:stretch>
                       <a:fillRect/>
                     </a:stretch>
@@ -5874,7 +7246,7 @@
       <w:pPr>
         <w:pStyle w:val="Heading1"/>
       </w:pPr>
-      <w:bookmarkStart w:id="8" w:name="_Toc499909960"/>
+      <w:bookmarkStart w:id="10" w:name="_Toc500038207"/>
       <w:r>
         <w:lastRenderedPageBreak/>
         <w:t>C</w:t>
@@ -5885,7 +7257,7 @@
       <w:r>
         <w:t xml:space="preserve"> APPLICATION</w:t>
       </w:r>
-      <w:bookmarkEnd w:id="8"/>
+      <w:bookmarkEnd w:id="10"/>
     </w:p>
     <w:p>
       <w:r>
@@ -5896,12 +7268,179 @@
       <w:pPr>
         <w:pStyle w:val="Heading1"/>
       </w:pPr>
-      <w:bookmarkStart w:id="9" w:name="_Toc499909961"/>
+      <w:bookmarkStart w:id="11" w:name="_Toc500038208"/>
       <w:r>
         <w:lastRenderedPageBreak/>
-        <w:t>CODE LISTING</w:t>
-      </w:r>
-      <w:bookmarkEnd w:id="9"/>
+        <w:t>JMETER TESTING</w:t>
+      </w:r>
+      <w:bookmarkEnd w:id="11"/>
+    </w:p>
+    <w:p>
+      <w:pPr>
+        <w:pStyle w:val="Heading2"/>
+        <w:numPr>
+          <w:ilvl w:val="0"/>
+          <w:numId w:val="12"/>
+        </w:numPr>
+        <w:ind w:left="360"/>
+        <w:jc w:val="both"/>
+        <w:rPr>
+          <w:sz w:val="24"/>
+          <w:szCs w:val="24"/>
+        </w:rPr>
+      </w:pPr>
+      <w:bookmarkStart w:id="12" w:name="_Toc500038209"/>
+      <w:r>
+        <w:rPr>
+          <w:sz w:val="24"/>
+          <w:szCs w:val="24"/>
+        </w:rPr>
+        <w:t>Listing</w:t>
+      </w:r>
+      <w:bookmarkEnd w:id="12"/>
+      <w:r>
+        <w:rPr>
+          <w:sz w:val="24"/>
+          <w:szCs w:val="24"/>
+        </w:rPr>
+        <w:t xml:space="preserve"> </w:t>
+      </w:r>
+    </w:p>
+    <w:p>
+      <w:r>
+        <w:t>100 Users</w:t>
+      </w:r>
+      <w:r>
+        <w:t xml:space="preserve"> with average time of 16ms.</w:t>
+      </w:r>
+    </w:p>
+    <w:p>
+      <w:r>
+        <w:rPr>
+          <w:noProof/>
+        </w:rPr>
+        <w:drawing>
+          <wp:inline distT="0" distB="0" distL="0" distR="0" wp14:anchorId="6BF49AE7" wp14:editId="59D35CC7">
+            <wp:extent cx="5387340" cy="2919293"/>
+            <wp:effectExtent l="152400" t="152400" r="365760" b="357505"/>
+            <wp:docPr id="41" name="Picture 41"/>
+            <wp:cNvGraphicFramePr>
+              <a:graphicFrameLocks xmlns:a="http://schemas.openxmlformats.org/drawingml/2006/main" noChangeAspect="1"/>
+            </wp:cNvGraphicFramePr>
+            <a:graphic xmlns:a="http://schemas.openxmlformats.org/drawingml/2006/main">
+              <a:graphicData uri="http://schemas.openxmlformats.org/drawingml/2006/picture">
+                <pic:pic xmlns:pic="http://schemas.openxmlformats.org/drawingml/2006/picture">
+                  <pic:nvPicPr>
+                    <pic:cNvPr id="1" name=""/>
+                    <pic:cNvPicPr/>
+                  </pic:nvPicPr>
+                  <pic:blipFill>
+                    <a:blip r:embed="rId14"/>
+                    <a:stretch>
+                      <a:fillRect/>
+                    </a:stretch>
+                  </pic:blipFill>
+                  <pic:spPr>
+                    <a:xfrm>
+                      <a:off x="0" y="0"/>
+                      <a:ext cx="5434199" cy="2944685"/>
+                    </a:xfrm>
+                    <a:prstGeom prst="rect">
+                      <a:avLst/>
+                    </a:prstGeom>
+                    <a:ln>
+                      <a:noFill/>
+                    </a:ln>
+                    <a:effectLst>
+                      <a:outerShdw blurRad="292100" dist="139700" dir="2700000" algn="tl" rotWithShape="0">
+                        <a:srgbClr val="333333">
+                          <a:alpha val="65000"/>
+                        </a:srgbClr>
+                      </a:outerShdw>
+                    </a:effectLst>
+                  </pic:spPr>
+                </pic:pic>
+              </a:graphicData>
+            </a:graphic>
+          </wp:inline>
+        </w:drawing>
+      </w:r>
+    </w:p>
+    <w:p/>
+    <w:p/>
+    <w:p/>
+    <w:p/>
+    <w:p/>
+    <w:p/>
+    <w:p/>
+    <w:p/>
+    <w:p/>
+    <w:p/>
+    <w:p/>
+    <w:p/>
+    <w:p>
+      <w:r>
+        <w:lastRenderedPageBreak/>
+        <w:t>1000 User</w:t>
+      </w:r>
+      <w:r>
+        <w:t xml:space="preserve"> with average time of 3542 </w:t>
+      </w:r>
+      <w:proofErr w:type="spellStart"/>
+      <w:r>
+        <w:t>ms</w:t>
+      </w:r>
+      <w:proofErr w:type="spellEnd"/>
+      <w:r>
+        <w:rPr>
+          <w:noProof/>
+        </w:rPr>
+        <w:drawing>
+          <wp:inline distT="0" distB="0" distL="0" distR="0" wp14:anchorId="434B2417" wp14:editId="1A913182">
+            <wp:extent cx="5410200" cy="2910873"/>
+            <wp:effectExtent l="152400" t="152400" r="361950" b="365760"/>
+            <wp:docPr id="42" name="Picture 42"/>
+            <wp:cNvGraphicFramePr>
+              <a:graphicFrameLocks xmlns:a="http://schemas.openxmlformats.org/drawingml/2006/main" noChangeAspect="1"/>
+            </wp:cNvGraphicFramePr>
+            <a:graphic xmlns:a="http://schemas.openxmlformats.org/drawingml/2006/main">
+              <a:graphicData uri="http://schemas.openxmlformats.org/drawingml/2006/picture">
+                <pic:pic xmlns:pic="http://schemas.openxmlformats.org/drawingml/2006/picture">
+                  <pic:nvPicPr>
+                    <pic:cNvPr id="1" name=""/>
+                    <pic:cNvPicPr/>
+                  </pic:nvPicPr>
+                  <pic:blipFill>
+                    <a:blip r:embed="rId15"/>
+                    <a:stretch>
+                      <a:fillRect/>
+                    </a:stretch>
+                  </pic:blipFill>
+                  <pic:spPr>
+                    <a:xfrm>
+                      <a:off x="0" y="0"/>
+                      <a:ext cx="5423690" cy="2918131"/>
+                    </a:xfrm>
+                    <a:prstGeom prst="rect">
+                      <a:avLst/>
+                    </a:prstGeom>
+                    <a:ln>
+                      <a:noFill/>
+                    </a:ln>
+                    <a:effectLst>
+                      <a:outerShdw blurRad="292100" dist="139700" dir="2700000" algn="tl" rotWithShape="0">
+                        <a:srgbClr val="333333">
+                          <a:alpha val="65000"/>
+                        </a:srgbClr>
+                      </a:outerShdw>
+                    </a:effectLst>
+                  </pic:spPr>
+                </pic:pic>
+              </a:graphicData>
+            </a:graphic>
+          </wp:inline>
+        </w:drawing>
+      </w:r>
     </w:p>
     <w:p>
       <w:pPr>
@@ -5913,19 +7452,105 @@
         </w:rPr>
       </w:pPr>
       <w:r>
-        <w:br w:type="page"/>
-      </w:r>
-    </w:p>
-    <w:p>
-      <w:pPr>
-        <w:pStyle w:val="Heading1"/>
-      </w:pPr>
-      <w:bookmarkStart w:id="10" w:name="_Toc499909962"/>
-      <w:r>
+        <w:t>10</w:t>
+      </w:r>
+      <w:r>
+        <w:t>,0</w:t>
+      </w:r>
+      <w:r>
+        <w:t xml:space="preserve">00 User with average time of </w:t>
+      </w:r>
+      <w:r>
+        <w:t>19768</w:t>
+      </w:r>
+      <w:r>
+        <w:t xml:space="preserve"> </w:t>
+      </w:r>
+      <w:proofErr w:type="spellStart"/>
+      <w:r>
+        <w:t>ms</w:t>
+      </w:r>
+      <w:proofErr w:type="spellEnd"/>
+    </w:p>
+    <w:p>
+      <w:r>
+        <w:rPr>
+          <w:noProof/>
+        </w:rPr>
+        <w:drawing>
+          <wp:inline distT="0" distB="0" distL="0" distR="0" wp14:anchorId="19AF3BF1" wp14:editId="75F0144B">
+            <wp:extent cx="5410200" cy="2916074"/>
+            <wp:effectExtent l="152400" t="152400" r="361950" b="360680"/>
+            <wp:docPr id="43" name="Picture 43"/>
+            <wp:cNvGraphicFramePr>
+              <a:graphicFrameLocks xmlns:a="http://schemas.openxmlformats.org/drawingml/2006/main" noChangeAspect="1"/>
+            </wp:cNvGraphicFramePr>
+            <a:graphic xmlns:a="http://schemas.openxmlformats.org/drawingml/2006/main">
+              <a:graphicData uri="http://schemas.openxmlformats.org/drawingml/2006/picture">
+                <pic:pic xmlns:pic="http://schemas.openxmlformats.org/drawingml/2006/picture">
+                  <pic:nvPicPr>
+                    <pic:cNvPr id="1" name=""/>
+                    <pic:cNvPicPr/>
+                  </pic:nvPicPr>
+                  <pic:blipFill>
+                    <a:blip r:embed="rId16"/>
+                    <a:stretch>
+                      <a:fillRect/>
+                    </a:stretch>
+                  </pic:blipFill>
+                  <pic:spPr>
+                    <a:xfrm>
+                      <a:off x="0" y="0"/>
+                      <a:ext cx="5443332" cy="2933932"/>
+                    </a:xfrm>
+                    <a:prstGeom prst="rect">
+                      <a:avLst/>
+                    </a:prstGeom>
+                    <a:ln>
+                      <a:noFill/>
+                    </a:ln>
+                    <a:effectLst>
+                      <a:outerShdw blurRad="292100" dist="139700" dir="2700000" algn="tl" rotWithShape="0">
+                        <a:srgbClr val="333333">
+                          <a:alpha val="65000"/>
+                        </a:srgbClr>
+                      </a:outerShdw>
+                    </a:effectLst>
+                  </pic:spPr>
+                </pic:pic>
+              </a:graphicData>
+            </a:graphic>
+          </wp:inline>
+        </w:drawing>
+      </w:r>
+    </w:p>
+    <w:p/>
+    <w:p/>
+    <w:p/>
+    <w:p>
+      <w:pPr>
+        <w:pStyle w:val="Heading2"/>
+        <w:numPr>
+          <w:ilvl w:val="0"/>
+          <w:numId w:val="12"/>
+        </w:numPr>
+        <w:ind w:left="360"/>
+        <w:jc w:val="both"/>
+        <w:rPr>
+          <w:sz w:val="24"/>
+          <w:szCs w:val="24"/>
+        </w:rPr>
+      </w:pPr>
+      <w:bookmarkStart w:id="13" w:name="_Toc500038210"/>
+      <w:r>
+        <w:rPr>
+          <w:sz w:val="24"/>
+          <w:szCs w:val="24"/>
+        </w:rPr>
         <w:lastRenderedPageBreak/>
-        <w:t>TEST CLASS</w:t>
-      </w:r>
-      <w:bookmarkEnd w:id="10"/>
+        <w:t>User Registration</w:t>
+      </w:r>
+      <w:bookmarkEnd w:id="13"/>
     </w:p>
     <w:p>
       <w:pPr>
@@ -5937,19 +7562,71 @@
         </w:rPr>
       </w:pPr>
       <w:r>
-        <w:br w:type="page"/>
-      </w:r>
-    </w:p>
-    <w:p>
-      <w:pPr>
-        <w:pStyle w:val="Heading1"/>
-      </w:pPr>
-      <w:bookmarkStart w:id="11" w:name="_Toc499909963"/>
-      <w:r>
-        <w:lastRenderedPageBreak/>
-        <w:t>DATABASE SCHEMA</w:t>
-      </w:r>
-      <w:bookmarkEnd w:id="11"/>
+        <w:t>100 User</w:t>
+      </w:r>
+      <w:r>
+        <w:t>s</w:t>
+      </w:r>
+      <w:r>
+        <w:t xml:space="preserve"> with average time of 518 </w:t>
+      </w:r>
+      <w:proofErr w:type="spellStart"/>
+      <w:r>
+        <w:t>ms</w:t>
+      </w:r>
+      <w:proofErr w:type="spellEnd"/>
+    </w:p>
+    <w:p>
+      <w:r>
+        <w:rPr>
+          <w:noProof/>
+        </w:rPr>
+        <w:drawing>
+          <wp:inline distT="0" distB="0" distL="0" distR="0" wp14:anchorId="3856A730" wp14:editId="42E9F1DB">
+            <wp:extent cx="5516880" cy="2941747"/>
+            <wp:effectExtent l="152400" t="152400" r="369570" b="354330"/>
+            <wp:docPr id="44" name="Picture 44"/>
+            <wp:cNvGraphicFramePr>
+              <a:graphicFrameLocks xmlns:a="http://schemas.openxmlformats.org/drawingml/2006/main" noChangeAspect="1"/>
+            </wp:cNvGraphicFramePr>
+            <a:graphic xmlns:a="http://schemas.openxmlformats.org/drawingml/2006/main">
+              <a:graphicData uri="http://schemas.openxmlformats.org/drawingml/2006/picture">
+                <pic:pic xmlns:pic="http://schemas.openxmlformats.org/drawingml/2006/picture">
+                  <pic:nvPicPr>
+                    <pic:cNvPr id="1" name=""/>
+                    <pic:cNvPicPr/>
+                  </pic:nvPicPr>
+                  <pic:blipFill>
+                    <a:blip r:embed="rId17"/>
+                    <a:stretch>
+                      <a:fillRect/>
+                    </a:stretch>
+                  </pic:blipFill>
+                  <pic:spPr>
+                    <a:xfrm>
+                      <a:off x="0" y="0"/>
+                      <a:ext cx="5527721" cy="2947528"/>
+                    </a:xfrm>
+                    <a:prstGeom prst="rect">
+                      <a:avLst/>
+                    </a:prstGeom>
+                    <a:ln>
+                      <a:noFill/>
+                    </a:ln>
+                    <a:effectLst>
+                      <a:outerShdw blurRad="292100" dist="139700" dir="2700000" algn="tl" rotWithShape="0">
+                        <a:srgbClr val="333333">
+                          <a:alpha val="65000"/>
+                        </a:srgbClr>
+                      </a:outerShdw>
+                    </a:effectLst>
+                  </pic:spPr>
+                </pic:pic>
+              </a:graphicData>
+            </a:graphic>
+          </wp:inline>
+        </w:drawing>
+      </w:r>
     </w:p>
     <w:p>
       <w:pPr>
@@ -5961,6 +7638,395 @@
         </w:rPr>
       </w:pPr>
       <w:r>
+        <w:t>1</w:t>
+      </w:r>
+      <w:r>
+        <w:t>0</w:t>
+      </w:r>
+      <w:r>
+        <w:t>00 User</w:t>
+      </w:r>
+      <w:r>
+        <w:t>s</w:t>
+      </w:r>
+      <w:r>
+        <w:t xml:space="preserve"> with average time of </w:t>
+      </w:r>
+      <w:r>
+        <w:t>5794</w:t>
+      </w:r>
+      <w:r>
+        <w:t xml:space="preserve"> </w:t>
+      </w:r>
+      <w:proofErr w:type="spellStart"/>
+      <w:r>
+        <w:t>ms</w:t>
+      </w:r>
+      <w:proofErr w:type="spellEnd"/>
+    </w:p>
+    <w:p>
+      <w:r>
+        <w:rPr>
+          <w:noProof/>
+        </w:rPr>
+        <w:drawing>
+          <wp:inline distT="0" distB="0" distL="0" distR="0" wp14:anchorId="5EC4B37D" wp14:editId="62598A8E">
+            <wp:extent cx="5433060" cy="2893569"/>
+            <wp:effectExtent l="152400" t="152400" r="358140" b="364490"/>
+            <wp:docPr id="45" name="Picture 45"/>
+            <wp:cNvGraphicFramePr>
+              <a:graphicFrameLocks xmlns:a="http://schemas.openxmlformats.org/drawingml/2006/main" noChangeAspect="1"/>
+            </wp:cNvGraphicFramePr>
+            <a:graphic xmlns:a="http://schemas.openxmlformats.org/drawingml/2006/main">
+              <a:graphicData uri="http://schemas.openxmlformats.org/drawingml/2006/picture">
+                <pic:pic xmlns:pic="http://schemas.openxmlformats.org/drawingml/2006/picture">
+                  <pic:nvPicPr>
+                    <pic:cNvPr id="1" name=""/>
+                    <pic:cNvPicPr/>
+                  </pic:nvPicPr>
+                  <pic:blipFill>
+                    <a:blip r:embed="rId18"/>
+                    <a:stretch>
+                      <a:fillRect/>
+                    </a:stretch>
+                  </pic:blipFill>
+                  <pic:spPr>
+                    <a:xfrm>
+                      <a:off x="0" y="0"/>
+                      <a:ext cx="5436718" cy="2895517"/>
+                    </a:xfrm>
+                    <a:prstGeom prst="rect">
+                      <a:avLst/>
+                    </a:prstGeom>
+                    <a:ln>
+                      <a:noFill/>
+                    </a:ln>
+                    <a:effectLst>
+                      <a:outerShdw blurRad="292100" dist="139700" dir="2700000" algn="tl" rotWithShape="0">
+                        <a:srgbClr val="333333">
+                          <a:alpha val="65000"/>
+                        </a:srgbClr>
+                      </a:outerShdw>
+                    </a:effectLst>
+                  </pic:spPr>
+                </pic:pic>
+              </a:graphicData>
+            </a:graphic>
+          </wp:inline>
+        </w:drawing>
+      </w:r>
+    </w:p>
+    <w:p/>
+    <w:p/>
+    <w:p>
+      <w:r>
+        <w:lastRenderedPageBreak/>
+        <w:t xml:space="preserve">10,000 Users with average time of </w:t>
+      </w:r>
+      <w:r>
+        <w:t>5040</w:t>
+      </w:r>
+      <w:r>
+        <w:t xml:space="preserve"> </w:t>
+      </w:r>
+      <w:proofErr w:type="spellStart"/>
+      <w:r>
+        <w:t>ms</w:t>
+      </w:r>
+      <w:proofErr w:type="spellEnd"/>
+    </w:p>
+    <w:p>
+      <w:pPr>
+        <w:rPr>
+          <w:rFonts w:asciiTheme="majorHAnsi" w:eastAsiaTheme="majorEastAsia" w:hAnsiTheme="majorHAnsi" w:cstheme="majorBidi"/>
+          <w:color w:val="2F5496" w:themeColor="accent1" w:themeShade="BF"/>
+          <w:sz w:val="40"/>
+          <w:szCs w:val="40"/>
+        </w:rPr>
+      </w:pPr>
+      <w:r>
+        <w:rPr>
+          <w:noProof/>
+        </w:rPr>
+        <w:drawing>
+          <wp:inline distT="0" distB="0" distL="0" distR="0" wp14:anchorId="3224BF4A" wp14:editId="72358C0C">
+            <wp:extent cx="5943600" cy="3174365"/>
+            <wp:effectExtent l="152400" t="152400" r="361950" b="368935"/>
+            <wp:docPr id="46" name="Picture 46"/>
+            <wp:cNvGraphicFramePr>
+              <a:graphicFrameLocks xmlns:a="http://schemas.openxmlformats.org/drawingml/2006/main" noChangeAspect="1"/>
+            </wp:cNvGraphicFramePr>
+            <a:graphic xmlns:a="http://schemas.openxmlformats.org/drawingml/2006/main">
+              <a:graphicData uri="http://schemas.openxmlformats.org/drawingml/2006/picture">
+                <pic:pic xmlns:pic="http://schemas.openxmlformats.org/drawingml/2006/picture">
+                  <pic:nvPicPr>
+                    <pic:cNvPr id="1" name=""/>
+                    <pic:cNvPicPr/>
+                  </pic:nvPicPr>
+                  <pic:blipFill>
+                    <a:blip r:embed="rId19"/>
+                    <a:stretch>
+                      <a:fillRect/>
+                    </a:stretch>
+                  </pic:blipFill>
+                  <pic:spPr>
+                    <a:xfrm>
+                      <a:off x="0" y="0"/>
+                      <a:ext cx="5943600" cy="3174365"/>
+                    </a:xfrm>
+                    <a:prstGeom prst="rect">
+                      <a:avLst/>
+                    </a:prstGeom>
+                    <a:ln>
+                      <a:noFill/>
+                    </a:ln>
+                    <a:effectLst>
+                      <a:outerShdw blurRad="292100" dist="139700" dir="2700000" algn="tl" rotWithShape="0">
+                        <a:srgbClr val="333333">
+                          <a:alpha val="65000"/>
+                        </a:srgbClr>
+                      </a:outerShdw>
+                    </a:effectLst>
+                  </pic:spPr>
+                </pic:pic>
+              </a:graphicData>
+            </a:graphic>
+          </wp:inline>
+        </w:drawing>
+      </w:r>
+    </w:p>
+    <w:p>
+      <w:pPr>
+        <w:pStyle w:val="Heading2"/>
+        <w:numPr>
+          <w:ilvl w:val="0"/>
+          <w:numId w:val="12"/>
+        </w:numPr>
+        <w:ind w:left="360"/>
+        <w:jc w:val="both"/>
+        <w:rPr>
+          <w:sz w:val="24"/>
+          <w:szCs w:val="24"/>
+        </w:rPr>
+      </w:pPr>
+      <w:bookmarkStart w:id="14" w:name="_Toc500038211"/>
+      <w:r>
+        <w:rPr>
+          <w:sz w:val="24"/>
+          <w:szCs w:val="24"/>
+        </w:rPr>
+        <w:t>Bookings</w:t>
+      </w:r>
+      <w:bookmarkEnd w:id="14"/>
+    </w:p>
+    <w:p>
+      <w:r>
+        <w:t xml:space="preserve">100 Users with average time of </w:t>
+      </w:r>
+      <w:r>
+        <w:t>14</w:t>
+      </w:r>
+      <w:r>
+        <w:t xml:space="preserve"> </w:t>
+      </w:r>
+      <w:proofErr w:type="spellStart"/>
+      <w:r>
+        <w:t>ms</w:t>
+      </w:r>
+      <w:proofErr w:type="spellEnd"/>
+    </w:p>
+    <w:p>
+      <w:r>
+        <w:rPr>
+          <w:noProof/>
+        </w:rPr>
+        <w:drawing>
+          <wp:inline distT="0" distB="0" distL="0" distR="0" wp14:anchorId="47826B8D" wp14:editId="09206163">
+            <wp:extent cx="5943600" cy="3171190"/>
+            <wp:effectExtent l="152400" t="152400" r="361950" b="353060"/>
+            <wp:docPr id="47" name="Picture 47"/>
+            <wp:cNvGraphicFramePr>
+              <a:graphicFrameLocks xmlns:a="http://schemas.openxmlformats.org/drawingml/2006/main" noChangeAspect="1"/>
+            </wp:cNvGraphicFramePr>
+            <a:graphic xmlns:a="http://schemas.openxmlformats.org/drawingml/2006/main">
+              <a:graphicData uri="http://schemas.openxmlformats.org/drawingml/2006/picture">
+                <pic:pic xmlns:pic="http://schemas.openxmlformats.org/drawingml/2006/picture">
+                  <pic:nvPicPr>
+                    <pic:cNvPr id="1" name=""/>
+                    <pic:cNvPicPr/>
+                  </pic:nvPicPr>
+                  <pic:blipFill>
+                    <a:blip r:embed="rId20"/>
+                    <a:stretch>
+                      <a:fillRect/>
+                    </a:stretch>
+                  </pic:blipFill>
+                  <pic:spPr>
+                    <a:xfrm>
+                      <a:off x="0" y="0"/>
+                      <a:ext cx="5943600" cy="3171190"/>
+                    </a:xfrm>
+                    <a:prstGeom prst="rect">
+                      <a:avLst/>
+                    </a:prstGeom>
+                    <a:ln>
+                      <a:noFill/>
+                    </a:ln>
+                    <a:effectLst>
+                      <a:outerShdw blurRad="292100" dist="139700" dir="2700000" algn="tl" rotWithShape="0">
+                        <a:srgbClr val="333333">
+                          <a:alpha val="65000"/>
+                        </a:srgbClr>
+                      </a:outerShdw>
+                    </a:effectLst>
+                  </pic:spPr>
+                </pic:pic>
+              </a:graphicData>
+            </a:graphic>
+          </wp:inline>
+        </w:drawing>
+      </w:r>
+    </w:p>
+    <w:p/>
+    <w:p>
+      <w:r>
+        <w:lastRenderedPageBreak/>
+        <w:t xml:space="preserve">10,00 Users with average time of </w:t>
+      </w:r>
+      <w:r>
+        <w:t>25485</w:t>
+      </w:r>
+      <w:r>
+        <w:t xml:space="preserve"> </w:t>
+      </w:r>
+      <w:proofErr w:type="spellStart"/>
+      <w:r>
+        <w:t>ms</w:t>
+      </w:r>
+      <w:proofErr w:type="spellEnd"/>
+    </w:p>
+    <w:p>
+      <w:r>
+        <w:rPr>
+          <w:noProof/>
+        </w:rPr>
+        <w:drawing>
+          <wp:inline distT="0" distB="0" distL="0" distR="0" wp14:anchorId="380F8A69" wp14:editId="21901C8F">
+            <wp:extent cx="5943600" cy="3148965"/>
+            <wp:effectExtent l="152400" t="152400" r="361950" b="356235"/>
+            <wp:docPr id="48" name="Picture 48"/>
+            <wp:cNvGraphicFramePr>
+              <a:graphicFrameLocks xmlns:a="http://schemas.openxmlformats.org/drawingml/2006/main" noChangeAspect="1"/>
+            </wp:cNvGraphicFramePr>
+            <a:graphic xmlns:a="http://schemas.openxmlformats.org/drawingml/2006/main">
+              <a:graphicData uri="http://schemas.openxmlformats.org/drawingml/2006/picture">
+                <pic:pic xmlns:pic="http://schemas.openxmlformats.org/drawingml/2006/picture">
+                  <pic:nvPicPr>
+                    <pic:cNvPr id="1" name=""/>
+                    <pic:cNvPicPr/>
+                  </pic:nvPicPr>
+                  <pic:blipFill>
+                    <a:blip r:embed="rId21"/>
+                    <a:stretch>
+                      <a:fillRect/>
+                    </a:stretch>
+                  </pic:blipFill>
+                  <pic:spPr>
+                    <a:xfrm>
+                      <a:off x="0" y="0"/>
+                      <a:ext cx="5943600" cy="3148965"/>
+                    </a:xfrm>
+                    <a:prstGeom prst="rect">
+                      <a:avLst/>
+                    </a:prstGeom>
+                    <a:ln>
+                      <a:noFill/>
+                    </a:ln>
+                    <a:effectLst>
+                      <a:outerShdw blurRad="292100" dist="139700" dir="2700000" algn="tl" rotWithShape="0">
+                        <a:srgbClr val="333333">
+                          <a:alpha val="65000"/>
+                        </a:srgbClr>
+                      </a:outerShdw>
+                    </a:effectLst>
+                  </pic:spPr>
+                </pic:pic>
+              </a:graphicData>
+            </a:graphic>
+          </wp:inline>
+        </w:drawing>
+      </w:r>
+    </w:p>
+    <w:p>
+      <w:r>
+        <w:t xml:space="preserve">100,00 Users with average time of 6257 </w:t>
+      </w:r>
+      <w:proofErr w:type="spellStart"/>
+      <w:r>
+        <w:t>ms</w:t>
+      </w:r>
+      <w:proofErr w:type="spellEnd"/>
+    </w:p>
+    <w:p>
+      <w:pPr>
+        <w:rPr>
+          <w:rFonts w:asciiTheme="majorHAnsi" w:eastAsiaTheme="majorEastAsia" w:hAnsiTheme="majorHAnsi" w:cstheme="majorBidi"/>
+          <w:color w:val="2F5496" w:themeColor="accent1" w:themeShade="BF"/>
+          <w:sz w:val="40"/>
+          <w:szCs w:val="40"/>
+        </w:rPr>
+      </w:pPr>
+      <w:r>
+        <w:rPr>
+          <w:noProof/>
+        </w:rPr>
+        <w:drawing>
+          <wp:inline distT="0" distB="0" distL="0" distR="0" wp14:anchorId="338302C5" wp14:editId="028C5D2B">
+            <wp:extent cx="5943600" cy="3159760"/>
+            <wp:effectExtent l="152400" t="152400" r="361950" b="364490"/>
+            <wp:docPr id="49" name="Picture 49"/>
+            <wp:cNvGraphicFramePr>
+              <a:graphicFrameLocks xmlns:a="http://schemas.openxmlformats.org/drawingml/2006/main" noChangeAspect="1"/>
+            </wp:cNvGraphicFramePr>
+            <a:graphic xmlns:a="http://schemas.openxmlformats.org/drawingml/2006/main">
+              <a:graphicData uri="http://schemas.openxmlformats.org/drawingml/2006/picture">
+                <pic:pic xmlns:pic="http://schemas.openxmlformats.org/drawingml/2006/picture">
+                  <pic:nvPicPr>
+                    <pic:cNvPr id="1" name=""/>
+                    <pic:cNvPicPr/>
+                  </pic:nvPicPr>
+                  <pic:blipFill>
+                    <a:blip r:embed="rId22"/>
+                    <a:stretch>
+                      <a:fillRect/>
+                    </a:stretch>
+                  </pic:blipFill>
+                  <pic:spPr>
+                    <a:xfrm>
+                      <a:off x="0" y="0"/>
+                      <a:ext cx="5943600" cy="3159760"/>
+                    </a:xfrm>
+                    <a:prstGeom prst="rect">
+                      <a:avLst/>
+                    </a:prstGeom>
+                    <a:ln>
+                      <a:noFill/>
+                    </a:ln>
+                    <a:effectLst>
+                      <a:outerShdw blurRad="292100" dist="139700" dir="2700000" algn="tl" rotWithShape="0">
+                        <a:srgbClr val="333333">
+                          <a:alpha val="65000"/>
+                        </a:srgbClr>
+                      </a:outerShdw>
+                    </a:effectLst>
+                  </pic:spPr>
+                </pic:pic>
+              </a:graphicData>
+            </a:graphic>
+          </wp:inline>
+        </w:drawing>
+      </w:r>
+      <w:r>
         <w:br w:type="page"/>
       </w:r>
     </w:p>
@@ -5968,7 +8034,136 @@
       <w:pPr>
         <w:pStyle w:val="Heading1"/>
       </w:pPr>
-      <w:bookmarkStart w:id="12" w:name="_Toc499909964"/>
+      <w:bookmarkStart w:id="15" w:name="_Toc500038212"/>
+      <w:r>
+        <w:lastRenderedPageBreak/>
+        <w:t xml:space="preserve">MOCHA </w:t>
+      </w:r>
+      <w:r>
+        <w:t>TEST</w:t>
+      </w:r>
+      <w:r>
+        <w:t>ING</w:t>
+      </w:r>
+      <w:bookmarkEnd w:id="15"/>
+    </w:p>
+    <w:p>
+      <w:pPr>
+        <w:rPr>
+          <w:rFonts w:asciiTheme="majorHAnsi" w:eastAsiaTheme="majorEastAsia" w:hAnsiTheme="majorHAnsi" w:cstheme="majorBidi"/>
+          <w:color w:val="2F5496" w:themeColor="accent1" w:themeShade="BF"/>
+          <w:sz w:val="40"/>
+          <w:szCs w:val="40"/>
+        </w:rPr>
+      </w:pPr>
+      <w:r>
+        <w:br w:type="page"/>
+      </w:r>
+    </w:p>
+    <w:p>
+      <w:pPr>
+        <w:pStyle w:val="Heading1"/>
+      </w:pPr>
+      <w:bookmarkStart w:id="16" w:name="_Toc500038213"/>
+      <w:r>
+        <w:lastRenderedPageBreak/>
+        <w:t>DATABASE SCHEMA</w:t>
+      </w:r>
+      <w:bookmarkEnd w:id="16"/>
+    </w:p>
+    <w:p>
+      <w:pPr>
+        <w:tabs>
+          <w:tab w:val="left" w:pos="1932"/>
+        </w:tabs>
+        <w:rPr>
+          <w:rFonts w:asciiTheme="majorHAnsi" w:eastAsiaTheme="majorEastAsia" w:hAnsiTheme="majorHAnsi" w:cstheme="majorBidi"/>
+          <w:color w:val="2F5496" w:themeColor="accent1" w:themeShade="BF"/>
+          <w:sz w:val="40"/>
+          <w:szCs w:val="40"/>
+        </w:rPr>
+      </w:pPr>
+      <w:r>
+        <w:tab/>
+      </w:r>
+      <w:r>
+        <w:rPr>
+          <w:noProof/>
+        </w:rPr>
+        <w:drawing>
+          <wp:inline distT="0" distB="0" distL="0" distR="0" wp14:anchorId="6C14C25D" wp14:editId="15A219FC">
+            <wp:extent cx="5943600" cy="5872098"/>
+            <wp:effectExtent l="152400" t="152400" r="361950" b="357505"/>
+            <wp:docPr id="38" name="Picture 38"/>
+            <wp:cNvGraphicFramePr>
+              <a:graphicFrameLocks xmlns:a="http://schemas.openxmlformats.org/drawingml/2006/main" noChangeAspect="1"/>
+            </wp:cNvGraphicFramePr>
+            <a:graphic xmlns:a="http://schemas.openxmlformats.org/drawingml/2006/main">
+              <a:graphicData uri="http://schemas.openxmlformats.org/drawingml/2006/picture">
+                <pic:pic xmlns:pic="http://schemas.openxmlformats.org/drawingml/2006/picture">
+                  <pic:nvPicPr>
+                    <pic:cNvPr id="0" name="Picture 1"/>
+                    <pic:cNvPicPr>
+                      <a:picLocks noChangeAspect="1" noChangeArrowheads="1"/>
+                    </pic:cNvPicPr>
+                  </pic:nvPicPr>
+                  <pic:blipFill>
+                    <a:blip r:embed="rId23">
+                      <a:extLst>
+                        <a:ext uri="{28A0092B-C50C-407E-A947-70E740481C1C}">
+                          <a14:useLocalDpi xmlns:a14="http://schemas.microsoft.com/office/drawing/2010/main" val="0"/>
+                        </a:ext>
+                      </a:extLst>
+                    </a:blip>
+                    <a:srcRect/>
+                    <a:stretch>
+                      <a:fillRect/>
+                    </a:stretch>
+                  </pic:blipFill>
+                  <pic:spPr bwMode="auto">
+                    <a:xfrm>
+                      <a:off x="0" y="0"/>
+                      <a:ext cx="5943600" cy="5872098"/>
+                    </a:xfrm>
+                    <a:prstGeom prst="rect">
+                      <a:avLst/>
+                    </a:prstGeom>
+                    <a:ln>
+                      <a:noFill/>
+                    </a:ln>
+                    <a:effectLst>
+                      <a:outerShdw blurRad="292100" dist="139700" dir="2700000" algn="tl" rotWithShape="0">
+                        <a:srgbClr val="333333">
+                          <a:alpha val="65000"/>
+                        </a:srgbClr>
+                      </a:outerShdw>
+                    </a:effectLst>
+                  </pic:spPr>
+                </pic:pic>
+              </a:graphicData>
+            </a:graphic>
+          </wp:inline>
+        </w:drawing>
+      </w:r>
+    </w:p>
+    <w:p>
+      <w:pPr>
+        <w:rPr>
+          <w:rFonts w:asciiTheme="majorHAnsi" w:eastAsiaTheme="majorEastAsia" w:hAnsiTheme="majorHAnsi" w:cstheme="majorBidi"/>
+          <w:color w:val="2F5496" w:themeColor="accent1" w:themeShade="BF"/>
+          <w:sz w:val="40"/>
+          <w:szCs w:val="40"/>
+        </w:rPr>
+      </w:pPr>
+      <w:r>
+        <w:br w:type="page"/>
+      </w:r>
+    </w:p>
+    <w:p>
+      <w:pPr>
+        <w:pStyle w:val="Heading1"/>
+      </w:pPr>
+      <w:bookmarkStart w:id="17" w:name="_Toc500038214"/>
       <w:r>
         <w:lastRenderedPageBreak/>
         <w:t>OBSERVATIONS &amp; LESSON</w:t>
@@ -5979,17 +8174,424 @@
       <w:r>
         <w:t xml:space="preserve"> LEARNED</w:t>
       </w:r>
-      <w:bookmarkEnd w:id="12"/>
-    </w:p>
-    <w:p>
-      <w:pPr>
-        <w:pStyle w:val="Heading1"/>
-      </w:pPr>
-    </w:p>
-    <w:p/>
+      <w:bookmarkEnd w:id="17"/>
+    </w:p>
+    <w:p>
+      <w:pPr>
+        <w:pStyle w:val="Heading2"/>
+        <w:jc w:val="both"/>
+        <w:rPr>
+          <w:sz w:val="24"/>
+          <w:szCs w:val="24"/>
+        </w:rPr>
+      </w:pPr>
+      <w:bookmarkStart w:id="18" w:name="_Toc500038215"/>
+      <w:r>
+        <w:rPr>
+          <w:sz w:val="24"/>
+          <w:szCs w:val="24"/>
+        </w:rPr>
+        <w:t>Observations</w:t>
+      </w:r>
+      <w:bookmarkEnd w:id="18"/>
+    </w:p>
+    <w:p>
+      <w:pPr>
+        <w:jc w:val="both"/>
+        <w:rPr>
+          <w:sz w:val="22"/>
+          <w:szCs w:val="22"/>
+        </w:rPr>
+      </w:pPr>
+      <w:r>
+        <w:rPr>
+          <w:sz w:val="22"/>
+          <w:szCs w:val="22"/>
+        </w:rPr>
+        <w:t xml:space="preserve">The implementation of the whole Kayak website along with the analytics part was a </w:t>
+      </w:r>
+      <w:proofErr w:type="gramStart"/>
+      <w:r>
+        <w:rPr>
+          <w:sz w:val="22"/>
+          <w:szCs w:val="22"/>
+        </w:rPr>
+        <w:t>large</w:t>
+      </w:r>
+      <w:r>
+        <w:rPr>
+          <w:sz w:val="22"/>
+          <w:szCs w:val="22"/>
+        </w:rPr>
+        <w:t xml:space="preserve"> </w:t>
+      </w:r>
+      <w:r>
+        <w:rPr>
+          <w:sz w:val="22"/>
+          <w:szCs w:val="22"/>
+        </w:rPr>
+        <w:t>scale</w:t>
+      </w:r>
+      <w:proofErr w:type="gramEnd"/>
+      <w:r>
+        <w:rPr>
+          <w:sz w:val="22"/>
+          <w:szCs w:val="22"/>
+        </w:rPr>
+        <w:t xml:space="preserve"> project which needed proper planning and coordination. Few of the </w:t>
+      </w:r>
+      <w:r>
+        <w:rPr>
+          <w:sz w:val="22"/>
+          <w:szCs w:val="22"/>
+        </w:rPr>
+        <w:t>points which we observed are as follows:</w:t>
+      </w:r>
+    </w:p>
+    <w:p>
+      <w:pPr>
+        <w:pStyle w:val="ListParagraph"/>
+        <w:numPr>
+          <w:ilvl w:val="0"/>
+          <w:numId w:val="7"/>
+        </w:numPr>
+        <w:jc w:val="both"/>
+        <w:rPr>
+          <w:sz w:val="22"/>
+          <w:szCs w:val="22"/>
+        </w:rPr>
+      </w:pPr>
+      <w:r>
+        <w:rPr>
+          <w:sz w:val="22"/>
+          <w:szCs w:val="22"/>
+        </w:rPr>
+        <w:t>Defining all the APIs before starting the project helped us in understanding the whole skeleton of the project.</w:t>
+      </w:r>
+    </w:p>
+    <w:p>
+      <w:pPr>
+        <w:pStyle w:val="ListParagraph"/>
+        <w:numPr>
+          <w:ilvl w:val="0"/>
+          <w:numId w:val="7"/>
+        </w:numPr>
+        <w:jc w:val="both"/>
+        <w:rPr>
+          <w:sz w:val="22"/>
+          <w:szCs w:val="22"/>
+        </w:rPr>
+      </w:pPr>
+      <w:r>
+        <w:rPr>
+          <w:sz w:val="22"/>
+          <w:szCs w:val="22"/>
+        </w:rPr>
+        <w:t>We divided the project into different modules internally which helped us to develop different sections parallelly.</w:t>
+      </w:r>
+      <w:r>
+        <w:rPr>
+          <w:sz w:val="22"/>
+          <w:szCs w:val="22"/>
+        </w:rPr>
+        <w:t xml:space="preserve"> </w:t>
+      </w:r>
+      <w:r>
+        <w:rPr>
+          <w:sz w:val="22"/>
+          <w:szCs w:val="22"/>
+        </w:rPr>
+        <w:t>This resulted in a lot of time saving because one module did not affect the others.</w:t>
+      </w:r>
+    </w:p>
+    <w:p>
+      <w:pPr>
+        <w:pStyle w:val="ListParagraph"/>
+        <w:numPr>
+          <w:ilvl w:val="0"/>
+          <w:numId w:val="7"/>
+        </w:numPr>
+        <w:jc w:val="both"/>
+        <w:rPr>
+          <w:sz w:val="22"/>
+          <w:szCs w:val="22"/>
+        </w:rPr>
+      </w:pPr>
+      <w:r>
+        <w:rPr>
+          <w:sz w:val="22"/>
+          <w:szCs w:val="22"/>
+        </w:rPr>
+        <w:t xml:space="preserve">While developing the UI, we made various components like sidebars </w:t>
+      </w:r>
+      <w:proofErr w:type="spellStart"/>
+      <w:r>
+        <w:rPr>
+          <w:sz w:val="22"/>
+          <w:szCs w:val="22"/>
+        </w:rPr>
+        <w:t>etc</w:t>
+      </w:r>
+      <w:proofErr w:type="spellEnd"/>
+      <w:r>
+        <w:rPr>
+          <w:sz w:val="22"/>
+          <w:szCs w:val="22"/>
+        </w:rPr>
+        <w:t xml:space="preserve"> which was reused in various web pages. This reduced the number of lines of code we had to write.</w:t>
+      </w:r>
+    </w:p>
+    <w:p>
+      <w:pPr>
+        <w:pStyle w:val="ListParagraph"/>
+        <w:numPr>
+          <w:ilvl w:val="0"/>
+          <w:numId w:val="7"/>
+        </w:numPr>
+        <w:jc w:val="both"/>
+        <w:rPr>
+          <w:sz w:val="22"/>
+          <w:szCs w:val="22"/>
+        </w:rPr>
+      </w:pPr>
+      <w:r>
+        <w:rPr>
+          <w:sz w:val="22"/>
+          <w:szCs w:val="22"/>
+        </w:rPr>
+        <w:t>The analytics page helped us gaining data from end user, which can be later used to improve the services.</w:t>
+      </w:r>
+    </w:p>
+    <w:p>
+      <w:pPr>
+        <w:pStyle w:val="ListParagraph"/>
+        <w:numPr>
+          <w:ilvl w:val="0"/>
+          <w:numId w:val="7"/>
+        </w:numPr>
+        <w:jc w:val="both"/>
+        <w:rPr>
+          <w:sz w:val="22"/>
+          <w:szCs w:val="22"/>
+        </w:rPr>
+      </w:pPr>
+      <w:r>
+        <w:rPr>
+          <w:sz w:val="22"/>
+          <w:szCs w:val="22"/>
+        </w:rPr>
+        <w:t xml:space="preserve">We used </w:t>
+      </w:r>
+      <w:proofErr w:type="spellStart"/>
+      <w:r>
+        <w:rPr>
+          <w:sz w:val="22"/>
+          <w:szCs w:val="22"/>
+        </w:rPr>
+        <w:t>Mangoose</w:t>
+      </w:r>
+      <w:proofErr w:type="spellEnd"/>
+      <w:r>
+        <w:rPr>
+          <w:sz w:val="22"/>
+          <w:szCs w:val="22"/>
+        </w:rPr>
+        <w:t xml:space="preserve"> ODM for managing data in MongoDB by pre-defining the data models. It helped in reducing the code to perform CRUD operations.</w:t>
+      </w:r>
+    </w:p>
+    <w:p>
+      <w:pPr>
+        <w:pStyle w:val="ListParagraph"/>
+        <w:numPr>
+          <w:ilvl w:val="0"/>
+          <w:numId w:val="7"/>
+        </w:numPr>
+        <w:jc w:val="both"/>
+        <w:rPr>
+          <w:sz w:val="22"/>
+          <w:szCs w:val="22"/>
+        </w:rPr>
+      </w:pPr>
+      <w:r>
+        <w:rPr>
+          <w:sz w:val="22"/>
+          <w:szCs w:val="22"/>
+        </w:rPr>
+        <w:t xml:space="preserve">We followed Agile methodology in our project development phase. The daily standup meeting benefited us with keeping track of everyone’s tasks and </w:t>
+      </w:r>
+      <w:proofErr w:type="gramStart"/>
+      <w:r>
+        <w:rPr>
+          <w:sz w:val="22"/>
+          <w:szCs w:val="22"/>
+        </w:rPr>
+        <w:t>planning ahead</w:t>
+      </w:r>
+      <w:proofErr w:type="gramEnd"/>
+      <w:r>
+        <w:rPr>
+          <w:sz w:val="22"/>
+          <w:szCs w:val="22"/>
+        </w:rPr>
+        <w:t xml:space="preserve"> for the remaining tasks.</w:t>
+      </w:r>
+    </w:p>
+    <w:p>
+      <w:pPr>
+        <w:pStyle w:val="ListParagraph"/>
+        <w:jc w:val="both"/>
+        <w:rPr>
+          <w:sz w:val="22"/>
+          <w:szCs w:val="22"/>
+        </w:rPr>
+      </w:pPr>
+    </w:p>
+    <w:p>
+      <w:pPr>
+        <w:pStyle w:val="Heading2"/>
+        <w:jc w:val="both"/>
+        <w:rPr>
+          <w:sz w:val="24"/>
+          <w:szCs w:val="24"/>
+        </w:rPr>
+      </w:pPr>
+      <w:bookmarkStart w:id="19" w:name="_Toc500038216"/>
+      <w:r>
+        <w:rPr>
+          <w:sz w:val="24"/>
+          <w:szCs w:val="24"/>
+        </w:rPr>
+        <w:t>Lesson Learned</w:t>
+      </w:r>
+      <w:bookmarkEnd w:id="19"/>
+    </w:p>
+    <w:p>
+      <w:pPr>
+        <w:jc w:val="both"/>
+        <w:rPr>
+          <w:sz w:val="22"/>
+          <w:szCs w:val="22"/>
+        </w:rPr>
+      </w:pPr>
+      <w:r>
+        <w:rPr>
+          <w:sz w:val="22"/>
+          <w:szCs w:val="22"/>
+        </w:rPr>
+        <w:t>Below are few of the points we think could have been improved.</w:t>
+      </w:r>
+    </w:p>
+    <w:p>
+      <w:pPr>
+        <w:pStyle w:val="ListParagraph"/>
+        <w:numPr>
+          <w:ilvl w:val="0"/>
+          <w:numId w:val="8"/>
+        </w:numPr>
+        <w:jc w:val="both"/>
+        <w:rPr>
+          <w:sz w:val="22"/>
+          <w:szCs w:val="22"/>
+        </w:rPr>
+      </w:pPr>
+      <w:r>
+        <w:rPr>
+          <w:sz w:val="22"/>
+          <w:szCs w:val="22"/>
+        </w:rPr>
+        <w:t>Develop code keeping the analytics page in mind. This would have helped in developing the analytics page faster.</w:t>
+      </w:r>
+    </w:p>
+    <w:p>
+      <w:pPr>
+        <w:pStyle w:val="ListParagraph"/>
+        <w:numPr>
+          <w:ilvl w:val="0"/>
+          <w:numId w:val="8"/>
+        </w:numPr>
+        <w:jc w:val="both"/>
+        <w:rPr>
+          <w:sz w:val="22"/>
+          <w:szCs w:val="22"/>
+        </w:rPr>
+      </w:pPr>
+      <w:r>
+        <w:rPr>
+          <w:sz w:val="22"/>
+          <w:szCs w:val="22"/>
+        </w:rPr>
+        <w:t>JMeter helped us in testing of scalability and load balancing. After testing, we improved our code to make our website more stable.</w:t>
+      </w:r>
+    </w:p>
+    <w:p>
+      <w:pPr>
+        <w:pStyle w:val="ListParagraph"/>
+        <w:numPr>
+          <w:ilvl w:val="0"/>
+          <w:numId w:val="8"/>
+        </w:numPr>
+        <w:jc w:val="both"/>
+        <w:rPr>
+          <w:sz w:val="22"/>
+          <w:szCs w:val="22"/>
+        </w:rPr>
+      </w:pPr>
+      <w:r>
+        <w:rPr>
+          <w:sz w:val="22"/>
+          <w:szCs w:val="22"/>
+        </w:rPr>
+        <w:t>We used mocha to test various APIs with random data. It helped us in killing a few bugs as well.</w:t>
+      </w:r>
+    </w:p>
+    <w:p>
+      <w:pPr>
+        <w:pStyle w:val="ListParagraph"/>
+        <w:numPr>
+          <w:ilvl w:val="0"/>
+          <w:numId w:val="8"/>
+        </w:numPr>
+        <w:jc w:val="both"/>
+        <w:rPr>
+          <w:sz w:val="22"/>
+          <w:szCs w:val="22"/>
+        </w:rPr>
+      </w:pPr>
+      <w:r>
+        <w:rPr>
+          <w:sz w:val="22"/>
+          <w:szCs w:val="22"/>
+        </w:rPr>
+        <w:t>Feedback is an important part of project development. While deciding solutions to various functionalities, we kept a brainstorming session where everyone came up with suggestions and inputs.</w:t>
+      </w:r>
+    </w:p>
+    <w:p>
+      <w:pPr>
+        <w:pStyle w:val="ListParagraph"/>
+        <w:jc w:val="both"/>
+        <w:rPr>
+          <w:sz w:val="22"/>
+          <w:szCs w:val="22"/>
+        </w:rPr>
+      </w:pPr>
+    </w:p>
+    <w:p>
+      <w:pPr>
+        <w:jc w:val="both"/>
+        <w:rPr>
+          <w:sz w:val="22"/>
+          <w:szCs w:val="22"/>
+        </w:rPr>
+      </w:pPr>
+    </w:p>
+    <w:p>
+      <w:pPr>
+        <w:jc w:val="both"/>
+      </w:pPr>
+    </w:p>
     <w:sectPr>
       <w:pgSz w:w="12240" w:h="15840"/>
-      <w:pgMar w:top="1170" w:right="1440" w:bottom="1440" w:left="1440" w:header="720" w:footer="720" w:gutter="0"/>
+      <w:pgMar w:top="1170" w:right="1440" w:bottom="990" w:left="1440" w:header="720" w:footer="720" w:gutter="0"/>
       <w:pgNumType w:start="0"/>
       <w:cols w:space="720"/>
       <w:titlePg/>
@@ -6091,9 +8693,235 @@
     </w:lvl>
   </w:abstractNum>
   <w:abstractNum w:abstractNumId="1" w15:restartNumberingAfterBreak="0">
+    <w:nsid w:val="0F4F6E52"/>
+    <w:multiLevelType w:val="hybridMultilevel"/>
+    <w:tmpl w:val="3648D09A"/>
+    <w:lvl w:ilvl="0" w:tplc="04090001">
+      <w:start w:val="1"/>
+      <w:numFmt w:val="bullet"/>
+      <w:lvlText w:val=""/>
+      <w:lvlJc w:val="left"/>
+      <w:pPr>
+        <w:ind w:left="1440" w:hanging="360"/>
+      </w:pPr>
+      <w:rPr>
+        <w:rFonts w:ascii="Symbol" w:hAnsi="Symbol" w:hint="default"/>
+      </w:rPr>
+    </w:lvl>
+    <w:lvl w:ilvl="1" w:tplc="04090003" w:tentative="1">
+      <w:start w:val="1"/>
+      <w:numFmt w:val="bullet"/>
+      <w:lvlText w:val="o"/>
+      <w:lvlJc w:val="left"/>
+      <w:pPr>
+        <w:ind w:left="2160" w:hanging="360"/>
+      </w:pPr>
+      <w:rPr>
+        <w:rFonts w:ascii="Courier New" w:hAnsi="Courier New" w:cs="Courier New" w:hint="default"/>
+      </w:rPr>
+    </w:lvl>
+    <w:lvl w:ilvl="2" w:tplc="04090005" w:tentative="1">
+      <w:start w:val="1"/>
+      <w:numFmt w:val="bullet"/>
+      <w:lvlText w:val=""/>
+      <w:lvlJc w:val="left"/>
+      <w:pPr>
+        <w:ind w:left="2880" w:hanging="360"/>
+      </w:pPr>
+      <w:rPr>
+        <w:rFonts w:ascii="Wingdings" w:hAnsi="Wingdings" w:hint="default"/>
+      </w:rPr>
+    </w:lvl>
+    <w:lvl w:ilvl="3" w:tplc="04090001" w:tentative="1">
+      <w:start w:val="1"/>
+      <w:numFmt w:val="bullet"/>
+      <w:lvlText w:val=""/>
+      <w:lvlJc w:val="left"/>
+      <w:pPr>
+        <w:ind w:left="3600" w:hanging="360"/>
+      </w:pPr>
+      <w:rPr>
+        <w:rFonts w:ascii="Symbol" w:hAnsi="Symbol" w:hint="default"/>
+      </w:rPr>
+    </w:lvl>
+    <w:lvl w:ilvl="4" w:tplc="04090003" w:tentative="1">
+      <w:start w:val="1"/>
+      <w:numFmt w:val="bullet"/>
+      <w:lvlText w:val="o"/>
+      <w:lvlJc w:val="left"/>
+      <w:pPr>
+        <w:ind w:left="4320" w:hanging="360"/>
+      </w:pPr>
+      <w:rPr>
+        <w:rFonts w:ascii="Courier New" w:hAnsi="Courier New" w:cs="Courier New" w:hint="default"/>
+      </w:rPr>
+    </w:lvl>
+    <w:lvl w:ilvl="5" w:tplc="04090005" w:tentative="1">
+      <w:start w:val="1"/>
+      <w:numFmt w:val="bullet"/>
+      <w:lvlText w:val=""/>
+      <w:lvlJc w:val="left"/>
+      <w:pPr>
+        <w:ind w:left="5040" w:hanging="360"/>
+      </w:pPr>
+      <w:rPr>
+        <w:rFonts w:ascii="Wingdings" w:hAnsi="Wingdings" w:hint="default"/>
+      </w:rPr>
+    </w:lvl>
+    <w:lvl w:ilvl="6" w:tplc="04090001" w:tentative="1">
+      <w:start w:val="1"/>
+      <w:numFmt w:val="bullet"/>
+      <w:lvlText w:val=""/>
+      <w:lvlJc w:val="left"/>
+      <w:pPr>
+        <w:ind w:left="5760" w:hanging="360"/>
+      </w:pPr>
+      <w:rPr>
+        <w:rFonts w:ascii="Symbol" w:hAnsi="Symbol" w:hint="default"/>
+      </w:rPr>
+    </w:lvl>
+    <w:lvl w:ilvl="7" w:tplc="04090003" w:tentative="1">
+      <w:start w:val="1"/>
+      <w:numFmt w:val="bullet"/>
+      <w:lvlText w:val="o"/>
+      <w:lvlJc w:val="left"/>
+      <w:pPr>
+        <w:ind w:left="6480" w:hanging="360"/>
+      </w:pPr>
+      <w:rPr>
+        <w:rFonts w:ascii="Courier New" w:hAnsi="Courier New" w:cs="Courier New" w:hint="default"/>
+      </w:rPr>
+    </w:lvl>
+    <w:lvl w:ilvl="8" w:tplc="04090005" w:tentative="1">
+      <w:start w:val="1"/>
+      <w:numFmt w:val="bullet"/>
+      <w:lvlText w:val=""/>
+      <w:lvlJc w:val="left"/>
+      <w:pPr>
+        <w:ind w:left="7200" w:hanging="360"/>
+      </w:pPr>
+      <w:rPr>
+        <w:rFonts w:ascii="Wingdings" w:hAnsi="Wingdings" w:hint="default"/>
+      </w:rPr>
+    </w:lvl>
+  </w:abstractNum>
+  <w:abstractNum w:abstractNumId="2" w15:restartNumberingAfterBreak="0">
+    <w:nsid w:val="15367461"/>
+    <w:multiLevelType w:val="hybridMultilevel"/>
+    <w:tmpl w:val="85E054E6"/>
+    <w:lvl w:ilvl="0" w:tplc="04090001">
+      <w:start w:val="1"/>
+      <w:numFmt w:val="bullet"/>
+      <w:lvlText w:val=""/>
+      <w:lvlJc w:val="left"/>
+      <w:pPr>
+        <w:ind w:left="3960" w:hanging="360"/>
+      </w:pPr>
+      <w:rPr>
+        <w:rFonts w:ascii="Symbol" w:hAnsi="Symbol" w:hint="default"/>
+      </w:rPr>
+    </w:lvl>
+    <w:lvl w:ilvl="1" w:tplc="04090003" w:tentative="1">
+      <w:start w:val="1"/>
+      <w:numFmt w:val="bullet"/>
+      <w:lvlText w:val="o"/>
+      <w:lvlJc w:val="left"/>
+      <w:pPr>
+        <w:ind w:left="4680" w:hanging="360"/>
+      </w:pPr>
+      <w:rPr>
+        <w:rFonts w:ascii="Courier New" w:hAnsi="Courier New" w:cs="Courier New" w:hint="default"/>
+      </w:rPr>
+    </w:lvl>
+    <w:lvl w:ilvl="2" w:tplc="04090005" w:tentative="1">
+      <w:start w:val="1"/>
+      <w:numFmt w:val="bullet"/>
+      <w:lvlText w:val=""/>
+      <w:lvlJc w:val="left"/>
+      <w:pPr>
+        <w:ind w:left="5400" w:hanging="360"/>
+      </w:pPr>
+      <w:rPr>
+        <w:rFonts w:ascii="Wingdings" w:hAnsi="Wingdings" w:hint="default"/>
+      </w:rPr>
+    </w:lvl>
+    <w:lvl w:ilvl="3" w:tplc="04090001" w:tentative="1">
+      <w:start w:val="1"/>
+      <w:numFmt w:val="bullet"/>
+      <w:lvlText w:val=""/>
+      <w:lvlJc w:val="left"/>
+      <w:pPr>
+        <w:ind w:left="6120" w:hanging="360"/>
+      </w:pPr>
+      <w:rPr>
+        <w:rFonts w:ascii="Symbol" w:hAnsi="Symbol" w:hint="default"/>
+      </w:rPr>
+    </w:lvl>
+    <w:lvl w:ilvl="4" w:tplc="04090003" w:tentative="1">
+      <w:start w:val="1"/>
+      <w:numFmt w:val="bullet"/>
+      <w:lvlText w:val="o"/>
+      <w:lvlJc w:val="left"/>
+      <w:pPr>
+        <w:ind w:left="6840" w:hanging="360"/>
+      </w:pPr>
+      <w:rPr>
+        <w:rFonts w:ascii="Courier New" w:hAnsi="Courier New" w:cs="Courier New" w:hint="default"/>
+      </w:rPr>
+    </w:lvl>
+    <w:lvl w:ilvl="5" w:tplc="04090005" w:tentative="1">
+      <w:start w:val="1"/>
+      <w:numFmt w:val="bullet"/>
+      <w:lvlText w:val=""/>
+      <w:lvlJc w:val="left"/>
+      <w:pPr>
+        <w:ind w:left="7560" w:hanging="360"/>
+      </w:pPr>
+      <w:rPr>
+        <w:rFonts w:ascii="Wingdings" w:hAnsi="Wingdings" w:hint="default"/>
+      </w:rPr>
+    </w:lvl>
+    <w:lvl w:ilvl="6" w:tplc="04090001" w:tentative="1">
+      <w:start w:val="1"/>
+      <w:numFmt w:val="bullet"/>
+      <w:lvlText w:val=""/>
+      <w:lvlJc w:val="left"/>
+      <w:pPr>
+        <w:ind w:left="8280" w:hanging="360"/>
+      </w:pPr>
+      <w:rPr>
+        <w:rFonts w:ascii="Symbol" w:hAnsi="Symbol" w:hint="default"/>
+      </w:rPr>
+    </w:lvl>
+    <w:lvl w:ilvl="7" w:tplc="04090003" w:tentative="1">
+      <w:start w:val="1"/>
+      <w:numFmt w:val="bullet"/>
+      <w:lvlText w:val="o"/>
+      <w:lvlJc w:val="left"/>
+      <w:pPr>
+        <w:ind w:left="9000" w:hanging="360"/>
+      </w:pPr>
+      <w:rPr>
+        <w:rFonts w:ascii="Courier New" w:hAnsi="Courier New" w:cs="Courier New" w:hint="default"/>
+      </w:rPr>
+    </w:lvl>
+    <w:lvl w:ilvl="8" w:tplc="04090005" w:tentative="1">
+      <w:start w:val="1"/>
+      <w:numFmt w:val="bullet"/>
+      <w:lvlText w:val=""/>
+      <w:lvlJc w:val="left"/>
+      <w:pPr>
+        <w:ind w:left="9720" w:hanging="360"/>
+      </w:pPr>
+      <w:rPr>
+        <w:rFonts w:ascii="Wingdings" w:hAnsi="Wingdings" w:hint="default"/>
+      </w:rPr>
+    </w:lvl>
+  </w:abstractNum>
+  <w:abstractNum w:abstractNumId="3" w15:restartNumberingAfterBreak="0">
     <w:nsid w:val="256B45E1"/>
     <w:multiLevelType w:val="hybridMultilevel"/>
-    <w:tmpl w:val="2DD4A738"/>
+    <w:tmpl w:val="96D61512"/>
     <w:lvl w:ilvl="0" w:tplc="0409000F">
       <w:start w:val="1"/>
       <w:numFmt w:val="decimal"/>
@@ -6176,7 +9004,7 @@
       </w:pPr>
     </w:lvl>
   </w:abstractNum>
-  <w:abstractNum w:abstractNumId="2" w15:restartNumberingAfterBreak="0">
+  <w:abstractNum w:abstractNumId="4" w15:restartNumberingAfterBreak="0">
     <w:nsid w:val="29E57A6C"/>
     <w:multiLevelType w:val="hybridMultilevel"/>
     <w:tmpl w:val="911A3FBC"/>
@@ -6262,7 +9090,209 @@
       </w:pPr>
     </w:lvl>
   </w:abstractNum>
-  <w:abstractNum w:abstractNumId="3" w15:restartNumberingAfterBreak="0">
+  <w:abstractNum w:abstractNumId="5" w15:restartNumberingAfterBreak="0">
+    <w:nsid w:val="2B076E88"/>
+    <w:multiLevelType w:val="hybridMultilevel"/>
+    <w:tmpl w:val="670A62AA"/>
+    <w:lvl w:ilvl="0" w:tplc="04090001">
+      <w:start w:val="1"/>
+      <w:numFmt w:val="bullet"/>
+      <w:lvlText w:val=""/>
+      <w:lvlJc w:val="left"/>
+      <w:pPr>
+        <w:ind w:left="1080" w:hanging="360"/>
+      </w:pPr>
+      <w:rPr>
+        <w:rFonts w:ascii="Symbol" w:hAnsi="Symbol" w:hint="default"/>
+      </w:rPr>
+    </w:lvl>
+    <w:lvl w:ilvl="1" w:tplc="04090003" w:tentative="1">
+      <w:start w:val="1"/>
+      <w:numFmt w:val="bullet"/>
+      <w:lvlText w:val="o"/>
+      <w:lvlJc w:val="left"/>
+      <w:pPr>
+        <w:ind w:left="1800" w:hanging="360"/>
+      </w:pPr>
+      <w:rPr>
+        <w:rFonts w:ascii="Courier New" w:hAnsi="Courier New" w:cs="Courier New" w:hint="default"/>
+      </w:rPr>
+    </w:lvl>
+    <w:lvl w:ilvl="2" w:tplc="04090005" w:tentative="1">
+      <w:start w:val="1"/>
+      <w:numFmt w:val="bullet"/>
+      <w:lvlText w:val=""/>
+      <w:lvlJc w:val="left"/>
+      <w:pPr>
+        <w:ind w:left="2520" w:hanging="360"/>
+      </w:pPr>
+      <w:rPr>
+        <w:rFonts w:ascii="Wingdings" w:hAnsi="Wingdings" w:hint="default"/>
+      </w:rPr>
+    </w:lvl>
+    <w:lvl w:ilvl="3" w:tplc="04090001" w:tentative="1">
+      <w:start w:val="1"/>
+      <w:numFmt w:val="bullet"/>
+      <w:lvlText w:val=""/>
+      <w:lvlJc w:val="left"/>
+      <w:pPr>
+        <w:ind w:left="3240" w:hanging="360"/>
+      </w:pPr>
+      <w:rPr>
+        <w:rFonts w:ascii="Symbol" w:hAnsi="Symbol" w:hint="default"/>
+      </w:rPr>
+    </w:lvl>
+    <w:lvl w:ilvl="4" w:tplc="04090003" w:tentative="1">
+      <w:start w:val="1"/>
+      <w:numFmt w:val="bullet"/>
+      <w:lvlText w:val="o"/>
+      <w:lvlJc w:val="left"/>
+      <w:pPr>
+        <w:ind w:left="3960" w:hanging="360"/>
+      </w:pPr>
+      <w:rPr>
+        <w:rFonts w:ascii="Courier New" w:hAnsi="Courier New" w:cs="Courier New" w:hint="default"/>
+      </w:rPr>
+    </w:lvl>
+    <w:lvl w:ilvl="5" w:tplc="04090005" w:tentative="1">
+      <w:start w:val="1"/>
+      <w:numFmt w:val="bullet"/>
+      <w:lvlText w:val=""/>
+      <w:lvlJc w:val="left"/>
+      <w:pPr>
+        <w:ind w:left="4680" w:hanging="360"/>
+      </w:pPr>
+      <w:rPr>
+        <w:rFonts w:ascii="Wingdings" w:hAnsi="Wingdings" w:hint="default"/>
+      </w:rPr>
+    </w:lvl>
+    <w:lvl w:ilvl="6" w:tplc="04090001" w:tentative="1">
+      <w:start w:val="1"/>
+      <w:numFmt w:val="bullet"/>
+      <w:lvlText w:val=""/>
+      <w:lvlJc w:val="left"/>
+      <w:pPr>
+        <w:ind w:left="5400" w:hanging="360"/>
+      </w:pPr>
+      <w:rPr>
+        <w:rFonts w:ascii="Symbol" w:hAnsi="Symbol" w:hint="default"/>
+      </w:rPr>
+    </w:lvl>
+    <w:lvl w:ilvl="7" w:tplc="04090003" w:tentative="1">
+      <w:start w:val="1"/>
+      <w:numFmt w:val="bullet"/>
+      <w:lvlText w:val="o"/>
+      <w:lvlJc w:val="left"/>
+      <w:pPr>
+        <w:ind w:left="6120" w:hanging="360"/>
+      </w:pPr>
+      <w:rPr>
+        <w:rFonts w:ascii="Courier New" w:hAnsi="Courier New" w:cs="Courier New" w:hint="default"/>
+      </w:rPr>
+    </w:lvl>
+    <w:lvl w:ilvl="8" w:tplc="04090005" w:tentative="1">
+      <w:start w:val="1"/>
+      <w:numFmt w:val="bullet"/>
+      <w:lvlText w:val=""/>
+      <w:lvlJc w:val="left"/>
+      <w:pPr>
+        <w:ind w:left="6840" w:hanging="360"/>
+      </w:pPr>
+      <w:rPr>
+        <w:rFonts w:ascii="Wingdings" w:hAnsi="Wingdings" w:hint="default"/>
+      </w:rPr>
+    </w:lvl>
+  </w:abstractNum>
+  <w:abstractNum w:abstractNumId="6" w15:restartNumberingAfterBreak="0">
+    <w:nsid w:val="2DC941DF"/>
+    <w:multiLevelType w:val="hybridMultilevel"/>
+    <w:tmpl w:val="34284958"/>
+    <w:lvl w:ilvl="0" w:tplc="0409000F">
+      <w:start w:val="1"/>
+      <w:numFmt w:val="decimal"/>
+      <w:lvlText w:val="%1."/>
+      <w:lvlJc w:val="left"/>
+      <w:pPr>
+        <w:ind w:left="720" w:hanging="360"/>
+      </w:pPr>
+      <w:rPr>
+        <w:rFonts w:hint="default"/>
+      </w:rPr>
+    </w:lvl>
+    <w:lvl w:ilvl="1" w:tplc="04090019" w:tentative="1">
+      <w:start w:val="1"/>
+      <w:numFmt w:val="lowerLetter"/>
+      <w:lvlText w:val="%2."/>
+      <w:lvlJc w:val="left"/>
+      <w:pPr>
+        <w:ind w:left="1440" w:hanging="360"/>
+      </w:pPr>
+    </w:lvl>
+    <w:lvl w:ilvl="2" w:tplc="0409001B" w:tentative="1">
+      <w:start w:val="1"/>
+      <w:numFmt w:val="lowerRoman"/>
+      <w:lvlText w:val="%3."/>
+      <w:lvlJc w:val="right"/>
+      <w:pPr>
+        <w:ind w:left="2160" w:hanging="180"/>
+      </w:pPr>
+    </w:lvl>
+    <w:lvl w:ilvl="3" w:tplc="0409000F" w:tentative="1">
+      <w:start w:val="1"/>
+      <w:numFmt w:val="decimal"/>
+      <w:lvlText w:val="%4."/>
+      <w:lvlJc w:val="left"/>
+      <w:pPr>
+        <w:ind w:left="2880" w:hanging="360"/>
+      </w:pPr>
+    </w:lvl>
+    <w:lvl w:ilvl="4" w:tplc="04090019" w:tentative="1">
+      <w:start w:val="1"/>
+      <w:numFmt w:val="lowerLetter"/>
+      <w:lvlText w:val="%5."/>
+      <w:lvlJc w:val="left"/>
+      <w:pPr>
+        <w:ind w:left="3600" w:hanging="360"/>
+      </w:pPr>
+    </w:lvl>
+    <w:lvl w:ilvl="5" w:tplc="0409001B" w:tentative="1">
+      <w:start w:val="1"/>
+      <w:numFmt w:val="lowerRoman"/>
+      <w:lvlText w:val="%6."/>
+      <w:lvlJc w:val="right"/>
+      <w:pPr>
+        <w:ind w:left="4320" w:hanging="180"/>
+      </w:pPr>
+    </w:lvl>
+    <w:lvl w:ilvl="6" w:tplc="0409000F" w:tentative="1">
+      <w:start w:val="1"/>
+      <w:numFmt w:val="decimal"/>
+      <w:lvlText w:val="%7."/>
+      <w:lvlJc w:val="left"/>
+      <w:pPr>
+        <w:ind w:left="5040" w:hanging="360"/>
+      </w:pPr>
+    </w:lvl>
+    <w:lvl w:ilvl="7" w:tplc="04090019" w:tentative="1">
+      <w:start w:val="1"/>
+      <w:numFmt w:val="lowerLetter"/>
+      <w:lvlText w:val="%8."/>
+      <w:lvlJc w:val="left"/>
+      <w:pPr>
+        <w:ind w:left="5760" w:hanging="360"/>
+      </w:pPr>
+    </w:lvl>
+    <w:lvl w:ilvl="8" w:tplc="0409001B" w:tentative="1">
+      <w:start w:val="1"/>
+      <w:numFmt w:val="lowerRoman"/>
+      <w:lvlText w:val="%9."/>
+      <w:lvlJc w:val="right"/>
+      <w:pPr>
+        <w:ind w:left="6480" w:hanging="180"/>
+      </w:pPr>
+    </w:lvl>
+  </w:abstractNum>
+  <w:abstractNum w:abstractNumId="7" w15:restartNumberingAfterBreak="0">
     <w:nsid w:val="310C481C"/>
     <w:multiLevelType w:val="hybridMultilevel"/>
     <w:tmpl w:val="42E6EEE4"/>
@@ -6348,10 +9378,10 @@
       </w:pPr>
     </w:lvl>
   </w:abstractNum>
-  <w:abstractNum w:abstractNumId="4" w15:restartNumberingAfterBreak="0">
+  <w:abstractNum w:abstractNumId="8" w15:restartNumberingAfterBreak="0">
     <w:nsid w:val="3E5338A0"/>
     <w:multiLevelType w:val="hybridMultilevel"/>
-    <w:tmpl w:val="0F1892E0"/>
+    <w:tmpl w:val="B9101C9A"/>
     <w:lvl w:ilvl="0" w:tplc="0409000F">
       <w:start w:val="1"/>
       <w:numFmt w:val="decimal"/>
@@ -6434,7 +9464,346 @@
       </w:pPr>
     </w:lvl>
   </w:abstractNum>
-  <w:abstractNum w:abstractNumId="5" w15:restartNumberingAfterBreak="0">
+  <w:abstractNum w:abstractNumId="9" w15:restartNumberingAfterBreak="0">
+    <w:nsid w:val="4E780ABF"/>
+    <w:multiLevelType w:val="hybridMultilevel"/>
+    <w:tmpl w:val="D1D21A7C"/>
+    <w:lvl w:ilvl="0" w:tplc="04090001">
+      <w:start w:val="1"/>
+      <w:numFmt w:val="bullet"/>
+      <w:lvlText w:val=""/>
+      <w:lvlJc w:val="left"/>
+      <w:pPr>
+        <w:ind w:left="720" w:hanging="360"/>
+      </w:pPr>
+      <w:rPr>
+        <w:rFonts w:ascii="Symbol" w:hAnsi="Symbol" w:hint="default"/>
+      </w:rPr>
+    </w:lvl>
+    <w:lvl w:ilvl="1" w:tplc="04090003" w:tentative="1">
+      <w:start w:val="1"/>
+      <w:numFmt w:val="bullet"/>
+      <w:lvlText w:val="o"/>
+      <w:lvlJc w:val="left"/>
+      <w:pPr>
+        <w:ind w:left="1440" w:hanging="360"/>
+      </w:pPr>
+      <w:rPr>
+        <w:rFonts w:ascii="Courier New" w:hAnsi="Courier New" w:cs="Courier New" w:hint="default"/>
+      </w:rPr>
+    </w:lvl>
+    <w:lvl w:ilvl="2" w:tplc="04090005" w:tentative="1">
+      <w:start w:val="1"/>
+      <w:numFmt w:val="bullet"/>
+      <w:lvlText w:val=""/>
+      <w:lvlJc w:val="left"/>
+      <w:pPr>
+        <w:ind w:left="2160" w:hanging="360"/>
+      </w:pPr>
+      <w:rPr>
+        <w:rFonts w:ascii="Wingdings" w:hAnsi="Wingdings" w:hint="default"/>
+      </w:rPr>
+    </w:lvl>
+    <w:lvl w:ilvl="3" w:tplc="04090001" w:tentative="1">
+      <w:start w:val="1"/>
+      <w:numFmt w:val="bullet"/>
+      <w:lvlText w:val=""/>
+      <w:lvlJc w:val="left"/>
+      <w:pPr>
+        <w:ind w:left="2880" w:hanging="360"/>
+      </w:pPr>
+      <w:rPr>
+        <w:rFonts w:ascii="Symbol" w:hAnsi="Symbol" w:hint="default"/>
+      </w:rPr>
+    </w:lvl>
+    <w:lvl w:ilvl="4" w:tplc="04090003" w:tentative="1">
+      <w:start w:val="1"/>
+      <w:numFmt w:val="bullet"/>
+      <w:lvlText w:val="o"/>
+      <w:lvlJc w:val="left"/>
+      <w:pPr>
+        <w:ind w:left="3600" w:hanging="360"/>
+      </w:pPr>
+      <w:rPr>
+        <w:rFonts w:ascii="Courier New" w:hAnsi="Courier New" w:cs="Courier New" w:hint="default"/>
+      </w:rPr>
+    </w:lvl>
+    <w:lvl w:ilvl="5" w:tplc="04090005" w:tentative="1">
+      <w:start w:val="1"/>
+      <w:numFmt w:val="bullet"/>
+      <w:lvlText w:val=""/>
+      <w:lvlJc w:val="left"/>
+      <w:pPr>
+        <w:ind w:left="4320" w:hanging="360"/>
+      </w:pPr>
+      <w:rPr>
+        <w:rFonts w:ascii="Wingdings" w:hAnsi="Wingdings" w:hint="default"/>
+      </w:rPr>
+    </w:lvl>
+    <w:lvl w:ilvl="6" w:tplc="04090001" w:tentative="1">
+      <w:start w:val="1"/>
+      <w:numFmt w:val="bullet"/>
+      <w:lvlText w:val=""/>
+      <w:lvlJc w:val="left"/>
+      <w:pPr>
+        <w:ind w:left="5040" w:hanging="360"/>
+      </w:pPr>
+      <w:rPr>
+        <w:rFonts w:ascii="Symbol" w:hAnsi="Symbol" w:hint="default"/>
+      </w:rPr>
+    </w:lvl>
+    <w:lvl w:ilvl="7" w:tplc="04090003" w:tentative="1">
+      <w:start w:val="1"/>
+      <w:numFmt w:val="bullet"/>
+      <w:lvlText w:val="o"/>
+      <w:lvlJc w:val="left"/>
+      <w:pPr>
+        <w:ind w:left="5760" w:hanging="360"/>
+      </w:pPr>
+      <w:rPr>
+        <w:rFonts w:ascii="Courier New" w:hAnsi="Courier New" w:cs="Courier New" w:hint="default"/>
+      </w:rPr>
+    </w:lvl>
+    <w:lvl w:ilvl="8" w:tplc="04090005" w:tentative="1">
+      <w:start w:val="1"/>
+      <w:numFmt w:val="bullet"/>
+      <w:lvlText w:val=""/>
+      <w:lvlJc w:val="left"/>
+      <w:pPr>
+        <w:ind w:left="6480" w:hanging="360"/>
+      </w:pPr>
+      <w:rPr>
+        <w:rFonts w:ascii="Wingdings" w:hAnsi="Wingdings" w:hint="default"/>
+      </w:rPr>
+    </w:lvl>
+  </w:abstractNum>
+  <w:abstractNum w:abstractNumId="10" w15:restartNumberingAfterBreak="0">
+    <w:nsid w:val="679D4341"/>
+    <w:multiLevelType w:val="hybridMultilevel"/>
+    <w:tmpl w:val="ACF24B88"/>
+    <w:lvl w:ilvl="0" w:tplc="04090001">
+      <w:start w:val="1"/>
+      <w:numFmt w:val="bullet"/>
+      <w:lvlText w:val=""/>
+      <w:lvlJc w:val="left"/>
+      <w:pPr>
+        <w:ind w:left="1080" w:hanging="360"/>
+      </w:pPr>
+      <w:rPr>
+        <w:rFonts w:ascii="Symbol" w:hAnsi="Symbol" w:hint="default"/>
+      </w:rPr>
+    </w:lvl>
+    <w:lvl w:ilvl="1" w:tplc="04090003" w:tentative="1">
+      <w:start w:val="1"/>
+      <w:numFmt w:val="bullet"/>
+      <w:lvlText w:val="o"/>
+      <w:lvlJc w:val="left"/>
+      <w:pPr>
+        <w:ind w:left="1800" w:hanging="360"/>
+      </w:pPr>
+      <w:rPr>
+        <w:rFonts w:ascii="Courier New" w:hAnsi="Courier New" w:cs="Courier New" w:hint="default"/>
+      </w:rPr>
+    </w:lvl>
+    <w:lvl w:ilvl="2" w:tplc="04090005" w:tentative="1">
+      <w:start w:val="1"/>
+      <w:numFmt w:val="bullet"/>
+      <w:lvlText w:val=""/>
+      <w:lvlJc w:val="left"/>
+      <w:pPr>
+        <w:ind w:left="2520" w:hanging="360"/>
+      </w:pPr>
+      <w:rPr>
+        <w:rFonts w:ascii="Wingdings" w:hAnsi="Wingdings" w:hint="default"/>
+      </w:rPr>
+    </w:lvl>
+    <w:lvl w:ilvl="3" w:tplc="04090001" w:tentative="1">
+      <w:start w:val="1"/>
+      <w:numFmt w:val="bullet"/>
+      <w:lvlText w:val=""/>
+      <w:lvlJc w:val="left"/>
+      <w:pPr>
+        <w:ind w:left="3240" w:hanging="360"/>
+      </w:pPr>
+      <w:rPr>
+        <w:rFonts w:ascii="Symbol" w:hAnsi="Symbol" w:hint="default"/>
+      </w:rPr>
+    </w:lvl>
+    <w:lvl w:ilvl="4" w:tplc="04090003" w:tentative="1">
+      <w:start w:val="1"/>
+      <w:numFmt w:val="bullet"/>
+      <w:lvlText w:val="o"/>
+      <w:lvlJc w:val="left"/>
+      <w:pPr>
+        <w:ind w:left="3960" w:hanging="360"/>
+      </w:pPr>
+      <w:rPr>
+        <w:rFonts w:ascii="Courier New" w:hAnsi="Courier New" w:cs="Courier New" w:hint="default"/>
+      </w:rPr>
+    </w:lvl>
+    <w:lvl w:ilvl="5" w:tplc="04090005" w:tentative="1">
+      <w:start w:val="1"/>
+      <w:numFmt w:val="bullet"/>
+      <w:lvlText w:val=""/>
+      <w:lvlJc w:val="left"/>
+      <w:pPr>
+        <w:ind w:left="4680" w:hanging="360"/>
+      </w:pPr>
+      <w:rPr>
+        <w:rFonts w:ascii="Wingdings" w:hAnsi="Wingdings" w:hint="default"/>
+      </w:rPr>
+    </w:lvl>
+    <w:lvl w:ilvl="6" w:tplc="04090001" w:tentative="1">
+      <w:start w:val="1"/>
+      <w:numFmt w:val="bullet"/>
+      <w:lvlText w:val=""/>
+      <w:lvlJc w:val="left"/>
+      <w:pPr>
+        <w:ind w:left="5400" w:hanging="360"/>
+      </w:pPr>
+      <w:rPr>
+        <w:rFonts w:ascii="Symbol" w:hAnsi="Symbol" w:hint="default"/>
+      </w:rPr>
+    </w:lvl>
+    <w:lvl w:ilvl="7" w:tplc="04090003" w:tentative="1">
+      <w:start w:val="1"/>
+      <w:numFmt w:val="bullet"/>
+      <w:lvlText w:val="o"/>
+      <w:lvlJc w:val="left"/>
+      <w:pPr>
+        <w:ind w:left="6120" w:hanging="360"/>
+      </w:pPr>
+      <w:rPr>
+        <w:rFonts w:ascii="Courier New" w:hAnsi="Courier New" w:cs="Courier New" w:hint="default"/>
+      </w:rPr>
+    </w:lvl>
+    <w:lvl w:ilvl="8" w:tplc="04090005" w:tentative="1">
+      <w:start w:val="1"/>
+      <w:numFmt w:val="bullet"/>
+      <w:lvlText w:val=""/>
+      <w:lvlJc w:val="left"/>
+      <w:pPr>
+        <w:ind w:left="6840" w:hanging="360"/>
+      </w:pPr>
+      <w:rPr>
+        <w:rFonts w:ascii="Wingdings" w:hAnsi="Wingdings" w:hint="default"/>
+      </w:rPr>
+    </w:lvl>
+  </w:abstractNum>
+  <w:abstractNum w:abstractNumId="11" w15:restartNumberingAfterBreak="0">
+    <w:nsid w:val="780A77FF"/>
+    <w:multiLevelType w:val="hybridMultilevel"/>
+    <w:tmpl w:val="A6B05700"/>
+    <w:lvl w:ilvl="0" w:tplc="04090001">
+      <w:start w:val="1"/>
+      <w:numFmt w:val="bullet"/>
+      <w:lvlText w:val=""/>
+      <w:lvlJc w:val="left"/>
+      <w:pPr>
+        <w:ind w:left="720" w:hanging="360"/>
+      </w:pPr>
+      <w:rPr>
+        <w:rFonts w:ascii="Symbol" w:hAnsi="Symbol" w:hint="default"/>
+      </w:rPr>
+    </w:lvl>
+    <w:lvl w:ilvl="1" w:tplc="04090003" w:tentative="1">
+      <w:start w:val="1"/>
+      <w:numFmt w:val="bullet"/>
+      <w:lvlText w:val="o"/>
+      <w:lvlJc w:val="left"/>
+      <w:pPr>
+        <w:ind w:left="1440" w:hanging="360"/>
+      </w:pPr>
+      <w:rPr>
+        <w:rFonts w:ascii="Courier New" w:hAnsi="Courier New" w:cs="Courier New" w:hint="default"/>
+      </w:rPr>
+    </w:lvl>
+    <w:lvl w:ilvl="2" w:tplc="04090005" w:tentative="1">
+      <w:start w:val="1"/>
+      <w:numFmt w:val="bullet"/>
+      <w:lvlText w:val=""/>
+      <w:lvlJc w:val="left"/>
+      <w:pPr>
+        <w:ind w:left="2160" w:hanging="360"/>
+      </w:pPr>
+      <w:rPr>
+        <w:rFonts w:ascii="Wingdings" w:hAnsi="Wingdings" w:hint="default"/>
+      </w:rPr>
+    </w:lvl>
+    <w:lvl w:ilvl="3" w:tplc="04090001" w:tentative="1">
+      <w:start w:val="1"/>
+      <w:numFmt w:val="bullet"/>
+      <w:lvlText w:val=""/>
+      <w:lvlJc w:val="left"/>
+      <w:pPr>
+        <w:ind w:left="2880" w:hanging="360"/>
+      </w:pPr>
+      <w:rPr>
+        <w:rFonts w:ascii="Symbol" w:hAnsi="Symbol" w:hint="default"/>
+      </w:rPr>
+    </w:lvl>
+    <w:lvl w:ilvl="4" w:tplc="04090003" w:tentative="1">
+      <w:start w:val="1"/>
+      <w:numFmt w:val="bullet"/>
+      <w:lvlText w:val="o"/>
+      <w:lvlJc w:val="left"/>
+      <w:pPr>
+        <w:ind w:left="3600" w:hanging="360"/>
+      </w:pPr>
+      <w:rPr>
+        <w:rFonts w:ascii="Courier New" w:hAnsi="Courier New" w:cs="Courier New" w:hint="default"/>
+      </w:rPr>
+    </w:lvl>
+    <w:lvl w:ilvl="5" w:tplc="04090005" w:tentative="1">
+      <w:start w:val="1"/>
+      <w:numFmt w:val="bullet"/>
+      <w:lvlText w:val=""/>
+      <w:lvlJc w:val="left"/>
+      <w:pPr>
+        <w:ind w:left="4320" w:hanging="360"/>
+      </w:pPr>
+      <w:rPr>
+        <w:rFonts w:ascii="Wingdings" w:hAnsi="Wingdings" w:hint="default"/>
+      </w:rPr>
+    </w:lvl>
+    <w:lvl w:ilvl="6" w:tplc="04090001" w:tentative="1">
+      <w:start w:val="1"/>
+      <w:numFmt w:val="bullet"/>
+      <w:lvlText w:val=""/>
+      <w:lvlJc w:val="left"/>
+      <w:pPr>
+        <w:ind w:left="5040" w:hanging="360"/>
+      </w:pPr>
+      <w:rPr>
+        <w:rFonts w:ascii="Symbol" w:hAnsi="Symbol" w:hint="default"/>
+      </w:rPr>
+    </w:lvl>
+    <w:lvl w:ilvl="7" w:tplc="04090003" w:tentative="1">
+      <w:start w:val="1"/>
+      <w:numFmt w:val="bullet"/>
+      <w:lvlText w:val="o"/>
+      <w:lvlJc w:val="left"/>
+      <w:pPr>
+        <w:ind w:left="5760" w:hanging="360"/>
+      </w:pPr>
+      <w:rPr>
+        <w:rFonts w:ascii="Courier New" w:hAnsi="Courier New" w:cs="Courier New" w:hint="default"/>
+      </w:rPr>
+    </w:lvl>
+    <w:lvl w:ilvl="8" w:tplc="04090005" w:tentative="1">
+      <w:start w:val="1"/>
+      <w:numFmt w:val="bullet"/>
+      <w:lvlText w:val=""/>
+      <w:lvlJc w:val="left"/>
+      <w:pPr>
+        <w:ind w:left="6480" w:hanging="360"/>
+      </w:pPr>
+      <w:rPr>
+        <w:rFonts w:ascii="Wingdings" w:hAnsi="Wingdings" w:hint="default"/>
+      </w:rPr>
+    </w:lvl>
+  </w:abstractNum>
+  <w:abstractNum w:abstractNumId="12" w15:restartNumberingAfterBreak="0">
     <w:nsid w:val="7E833941"/>
     <w:multiLevelType w:val="hybridMultilevel"/>
     <w:tmpl w:val="6736E044"/>
@@ -6524,18 +9893,39 @@
     <w:abstractNumId w:val="0"/>
   </w:num>
   <w:num w:numId="2">
+    <w:abstractNumId w:val="12"/>
+  </w:num>
+  <w:num w:numId="3">
+    <w:abstractNumId w:val="4"/>
+  </w:num>
+  <w:num w:numId="4">
+    <w:abstractNumId w:val="8"/>
+  </w:num>
+  <w:num w:numId="5">
+    <w:abstractNumId w:val="7"/>
+  </w:num>
+  <w:num w:numId="6">
+    <w:abstractNumId w:val="3"/>
+  </w:num>
+  <w:num w:numId="7">
+    <w:abstractNumId w:val="9"/>
+  </w:num>
+  <w:num w:numId="8">
+    <w:abstractNumId w:val="11"/>
+  </w:num>
+  <w:num w:numId="9">
     <w:abstractNumId w:val="5"/>
   </w:num>
-  <w:num w:numId="3">
+  <w:num w:numId="10">
     <w:abstractNumId w:val="2"/>
   </w:num>
-  <w:num w:numId="4">
-    <w:abstractNumId w:val="4"/>
+  <w:num w:numId="11">
+    <w:abstractNumId w:val="10"/>
   </w:num>
-  <w:num w:numId="5">
-    <w:abstractNumId w:val="3"/>
+  <w:num w:numId="12">
+    <w:abstractNumId w:val="6"/>
   </w:num>
-  <w:num w:numId="6">
+  <w:num w:numId="13">
     <w:abstractNumId w:val="1"/>
   </w:num>
 </w:numbering>

</xml_diff>